<commit_message>
Adding teacher advisor on tcc document
</commit_message>
<xml_diff>
--- a/TCC_AllanRibeiro.docx
+++ b/TCC_AllanRibeiro.docx
@@ -601,13 +601,51 @@
                               </w:rPr>
                               <w:t xml:space="preserve">Orientador: </w:t>
                             </w:r>
+                            <w:proofErr w:type="spellStart"/>
                             <w:r>
                               <w:rPr>
                                 <w:rFonts w:ascii="Arial" w:hAnsi="Arial" w:cs="Arial"/>
                                 <w:sz w:val="20"/>
                                 <w:szCs w:val="24"/>
                               </w:rPr>
-                              <w:t>____________</w:t>
+                              <w:t>Prof</w:t>
+                            </w:r>
+                            <w:proofErr w:type="spellEnd"/>
+                            <w:r>
+                              <w:rPr>
+                                <w:rFonts w:ascii="Arial" w:hAnsi="Arial" w:cs="Arial"/>
+                                <w:sz w:val="20"/>
+                                <w:szCs w:val="24"/>
+                              </w:rPr>
+                              <w:t xml:space="preserve"> Cristian</w:t>
+                            </w:r>
+                            <w:bookmarkStart w:id="0" w:name="_GoBack"/>
+                            <w:bookmarkEnd w:id="0"/>
+                            <w:r>
+                              <w:rPr>
+                                <w:rFonts w:ascii="Arial" w:hAnsi="Arial" w:cs="Arial"/>
+                                <w:sz w:val="20"/>
+                                <w:szCs w:val="24"/>
+                              </w:rPr>
+                              <w:t xml:space="preserve">o </w:t>
+                            </w:r>
+                            <w:proofErr w:type="spellStart"/>
+                            <w:r>
+                              <w:rPr>
+                                <w:rFonts w:ascii="Arial" w:hAnsi="Arial" w:cs="Arial"/>
+                                <w:sz w:val="20"/>
+                                <w:szCs w:val="24"/>
+                              </w:rPr>
+                              <w:t>Nazario</w:t>
+                            </w:r>
+                            <w:proofErr w:type="spellEnd"/>
+                            <w:r>
+                              <w:rPr>
+                                <w:rFonts w:ascii="Arial" w:hAnsi="Arial" w:cs="Arial"/>
+                                <w:sz w:val="20"/>
+                                <w:szCs w:val="24"/>
+                              </w:rPr>
+                              <w:t>.</w:t>
                             </w:r>
                           </w:p>
                           <w:p/>
@@ -731,13 +769,51 @@
                         </w:rPr>
                         <w:t xml:space="preserve">Orientador: </w:t>
                       </w:r>
+                      <w:proofErr w:type="spellStart"/>
                       <w:r>
                         <w:rPr>
                           <w:rFonts w:ascii="Arial" w:hAnsi="Arial" w:cs="Arial"/>
                           <w:sz w:val="20"/>
                           <w:szCs w:val="24"/>
                         </w:rPr>
-                        <w:t>____________</w:t>
+                        <w:t>Prof</w:t>
+                      </w:r>
+                      <w:proofErr w:type="spellEnd"/>
+                      <w:r>
+                        <w:rPr>
+                          <w:rFonts w:ascii="Arial" w:hAnsi="Arial" w:cs="Arial"/>
+                          <w:sz w:val="20"/>
+                          <w:szCs w:val="24"/>
+                        </w:rPr>
+                        <w:t xml:space="preserve"> Cristian</w:t>
+                      </w:r>
+                      <w:bookmarkStart w:id="1" w:name="_GoBack"/>
+                      <w:bookmarkEnd w:id="1"/>
+                      <w:r>
+                        <w:rPr>
+                          <w:rFonts w:ascii="Arial" w:hAnsi="Arial" w:cs="Arial"/>
+                          <w:sz w:val="20"/>
+                          <w:szCs w:val="24"/>
+                        </w:rPr>
+                        <w:t xml:space="preserve">o </w:t>
+                      </w:r>
+                      <w:proofErr w:type="spellStart"/>
+                      <w:r>
+                        <w:rPr>
+                          <w:rFonts w:ascii="Arial" w:hAnsi="Arial" w:cs="Arial"/>
+                          <w:sz w:val="20"/>
+                          <w:szCs w:val="24"/>
+                        </w:rPr>
+                        <w:t>Nazario</w:t>
+                      </w:r>
+                      <w:proofErr w:type="spellEnd"/>
+                      <w:r>
+                        <w:rPr>
+                          <w:rFonts w:ascii="Arial" w:hAnsi="Arial" w:cs="Arial"/>
+                          <w:sz w:val="20"/>
+                          <w:szCs w:val="24"/>
+                        </w:rPr>
+                        <w:t>.</w:t>
                       </w:r>
                     </w:p>
                     <w:p/>
@@ -1272,8 +1348,6 @@
         </w:rPr>
         <w:t>MQTT, Gatos, Saúde, RFID, Strain Gauge, frequência cardíaca.</w:t>
       </w:r>
-      <w:bookmarkStart w:id="0" w:name="_GoBack"/>
-      <w:bookmarkEnd w:id="0"/>
     </w:p>
     <w:sectPr>
       <w:headerReference w:type="default" r:id="rId7"/>
@@ -2167,7 +2241,7 @@
 </file>
 
 <file path=customXml/itemProps1.xml><?xml version="1.0" encoding="utf-8"?>
-<ds:datastoreItem xmlns:ds="http://schemas.openxmlformats.org/officeDocument/2006/customXml" ds:itemID="{2FCCBFD4-5B83-471C-800D-E1A916A94C7A}">
+<ds:datastoreItem xmlns:ds="http://schemas.openxmlformats.org/officeDocument/2006/customXml" ds:itemID="{8F7449C4-70E0-4B4D-B69F-88AA62B87EAB}">
   <ds:schemaRefs>
     <ds:schemaRef ds:uri="http://schemas.openxmlformats.org/officeDocument/2006/bibliography"/>
   </ds:schemaRefs>

</xml_diff>

<commit_message>
alteracao baseada na revisao feita
</commit_message>
<xml_diff>
--- a/TCC_AllanRibeiro.docx
+++ b/TCC_AllanRibeiro.docx
@@ -5,7 +5,7 @@
     <w:p>
       <w:pPr>
         <w:spacing w:line="360" w:lineRule="auto"/>
-        <w:jc w:val="center"/>
+        <w:jc w:val="both"/>
         <w:rPr>
           <w:rFonts w:ascii="Arial" w:hAnsi="Arial" w:cs="Arial"/>
           <w:b/>
@@ -13,7 +13,6 @@
           <w:szCs w:val="24"/>
         </w:rPr>
       </w:pPr>
-      <w:proofErr w:type="spellStart"/>
       <w:r>
         <w:rPr>
           <w:rFonts w:ascii="Arial" w:hAnsi="Arial" w:cs="Arial"/>
@@ -21,23 +20,121 @@
           <w:sz w:val="24"/>
           <w:szCs w:val="24"/>
         </w:rPr>
-        <w:t>Uniftec</w:t>
-      </w:r>
-      <w:proofErr w:type="spellEnd"/>
-      <w:r>
+        <w:t>Uniftec Centro Universitário</w:t>
+      </w:r>
+    </w:p>
+    <w:p>
+      <w:pPr>
+        <w:spacing w:line="360" w:lineRule="auto"/>
+        <w:jc w:val="both"/>
         <w:rPr>
           <w:rFonts w:ascii="Arial" w:hAnsi="Arial" w:cs="Arial"/>
           <w:b/>
           <w:sz w:val="24"/>
           <w:szCs w:val="24"/>
         </w:rPr>
-        <w:t xml:space="preserve"> Centro Universitário</w:t>
-      </w:r>
-    </w:p>
-    <w:p>
-      <w:pPr>
-        <w:spacing w:line="360" w:lineRule="auto"/>
-        <w:jc w:val="center"/>
+      </w:pPr>
+    </w:p>
+    <w:p>
+      <w:pPr>
+        <w:spacing w:line="360" w:lineRule="auto"/>
+        <w:jc w:val="both"/>
+        <w:rPr>
+          <w:rFonts w:ascii="Arial" w:hAnsi="Arial" w:cs="Arial"/>
+          <w:sz w:val="24"/>
+          <w:szCs w:val="24"/>
+        </w:rPr>
+      </w:pPr>
+      <w:r>
+        <w:rPr>
+          <w:rFonts w:ascii="Arial" w:hAnsi="Arial" w:cs="Arial"/>
+          <w:sz w:val="24"/>
+          <w:szCs w:val="24"/>
+        </w:rPr>
+        <w:t>Allan Paz Ribeiro</w:t>
+      </w:r>
+    </w:p>
+    <w:p>
+      <w:pPr>
+        <w:spacing w:line="360" w:lineRule="auto"/>
+        <w:jc w:val="both"/>
+        <w:rPr>
+          <w:rFonts w:ascii="Arial" w:hAnsi="Arial" w:cs="Arial"/>
+          <w:sz w:val="24"/>
+          <w:szCs w:val="24"/>
+        </w:rPr>
+      </w:pPr>
+    </w:p>
+    <w:p>
+      <w:pPr>
+        <w:spacing w:line="360" w:lineRule="auto"/>
+        <w:jc w:val="both"/>
+        <w:rPr>
+          <w:rFonts w:ascii="Arial" w:hAnsi="Arial" w:cs="Arial"/>
+          <w:sz w:val="24"/>
+          <w:szCs w:val="24"/>
+        </w:rPr>
+      </w:pPr>
+    </w:p>
+    <w:p>
+      <w:pPr>
+        <w:spacing w:line="360" w:lineRule="auto"/>
+        <w:jc w:val="both"/>
+        <w:rPr>
+          <w:rFonts w:ascii="Arial" w:hAnsi="Arial" w:cs="Arial"/>
+          <w:sz w:val="24"/>
+          <w:szCs w:val="24"/>
+        </w:rPr>
+      </w:pPr>
+    </w:p>
+    <w:p>
+      <w:pPr>
+        <w:spacing w:line="360" w:lineRule="auto"/>
+        <w:jc w:val="both"/>
+        <w:rPr>
+          <w:rFonts w:ascii="Arial" w:hAnsi="Arial" w:cs="Arial"/>
+          <w:sz w:val="24"/>
+          <w:szCs w:val="24"/>
+        </w:rPr>
+      </w:pPr>
+    </w:p>
+    <w:p>
+      <w:pPr>
+        <w:spacing w:line="360" w:lineRule="auto"/>
+        <w:jc w:val="both"/>
+        <w:rPr>
+          <w:rFonts w:ascii="Arial" w:hAnsi="Arial" w:cs="Arial"/>
+          <w:sz w:val="24"/>
+          <w:szCs w:val="24"/>
+        </w:rPr>
+      </w:pPr>
+    </w:p>
+    <w:p>
+      <w:pPr>
+        <w:spacing w:line="360" w:lineRule="auto"/>
+        <w:jc w:val="both"/>
+        <w:rPr>
+          <w:rFonts w:ascii="Arial" w:hAnsi="Arial" w:cs="Arial"/>
+          <w:sz w:val="24"/>
+          <w:szCs w:val="24"/>
+        </w:rPr>
+      </w:pPr>
+    </w:p>
+    <w:p>
+      <w:pPr>
+        <w:spacing w:line="360" w:lineRule="auto"/>
+        <w:jc w:val="both"/>
+        <w:rPr>
+          <w:rFonts w:ascii="Arial" w:hAnsi="Arial" w:cs="Arial"/>
+          <w:sz w:val="24"/>
+          <w:szCs w:val="24"/>
+        </w:rPr>
+      </w:pPr>
+    </w:p>
+    <w:p>
+      <w:pPr>
+        <w:spacing w:line="360" w:lineRule="auto"/>
+        <w:jc w:val="both"/>
         <w:rPr>
           <w:rFonts w:ascii="Arial" w:hAnsi="Arial" w:cs="Arial"/>
           <w:b/>
@@ -49,7 +146,209 @@
     <w:p>
       <w:pPr>
         <w:spacing w:line="360" w:lineRule="auto"/>
-        <w:jc w:val="center"/>
+        <w:jc w:val="both"/>
+        <w:rPr>
+          <w:rFonts w:ascii="Arial" w:hAnsi="Arial" w:cs="Arial"/>
+          <w:sz w:val="24"/>
+          <w:szCs w:val="24"/>
+        </w:rPr>
+      </w:pPr>
+      <w:r>
+        <w:rPr>
+          <w:rFonts w:ascii="Arial" w:hAnsi="Arial" w:cs="Arial"/>
+          <w:b/>
+          <w:sz w:val="24"/>
+          <w:szCs w:val="24"/>
+        </w:rPr>
+        <w:t>SISTEMA</w:t>
+      </w:r>
+      <w:r>
+        <w:rPr>
+          <w:rFonts w:ascii="Arial" w:hAnsi="Arial" w:cs="Arial"/>
+          <w:b/>
+          <w:sz w:val="24"/>
+          <w:szCs w:val="24"/>
+        </w:rPr>
+        <w:t xml:space="preserve"> </w:t>
+      </w:r>
+      <w:r>
+        <w:rPr>
+          <w:rFonts w:ascii="Arial" w:hAnsi="Arial" w:cs="Arial"/>
+          <w:b/>
+          <w:sz w:val="24"/>
+          <w:szCs w:val="24"/>
+        </w:rPr>
+        <w:t>IOT</w:t>
+      </w:r>
+      <w:r>
+        <w:rPr>
+          <w:rFonts w:ascii="Arial" w:hAnsi="Arial" w:cs="Arial"/>
+          <w:b/>
+          <w:sz w:val="24"/>
+          <w:szCs w:val="24"/>
+        </w:rPr>
+        <w:t xml:space="preserve"> MONITORAMENTO D</w:t>
+      </w:r>
+      <w:r>
+        <w:rPr>
+          <w:rFonts w:ascii="Arial" w:hAnsi="Arial" w:cs="Arial"/>
+          <w:b/>
+          <w:sz w:val="24"/>
+          <w:szCs w:val="24"/>
+        </w:rPr>
+        <w:t>A</w:t>
+      </w:r>
+      <w:r>
+        <w:rPr>
+          <w:rFonts w:ascii="Arial" w:hAnsi="Arial" w:cs="Arial"/>
+          <w:b/>
+          <w:sz w:val="24"/>
+          <w:szCs w:val="24"/>
+        </w:rPr>
+        <w:t xml:space="preserve"> SAÚDE DE GATOS </w:t>
+      </w:r>
+    </w:p>
+    <w:p>
+      <w:pPr>
+        <w:spacing w:line="360" w:lineRule="auto"/>
+        <w:jc w:val="both"/>
+        <w:rPr>
+          <w:rFonts w:ascii="Arial" w:hAnsi="Arial" w:cs="Arial"/>
+          <w:sz w:val="24"/>
+          <w:szCs w:val="24"/>
+        </w:rPr>
+      </w:pPr>
+    </w:p>
+    <w:p>
+      <w:pPr>
+        <w:spacing w:line="360" w:lineRule="auto"/>
+        <w:jc w:val="both"/>
+        <w:rPr>
+          <w:rFonts w:ascii="Arial" w:hAnsi="Arial" w:cs="Arial"/>
+          <w:sz w:val="24"/>
+          <w:szCs w:val="24"/>
+        </w:rPr>
+      </w:pPr>
+    </w:p>
+    <w:p>
+      <w:pPr>
+        <w:spacing w:line="360" w:lineRule="auto"/>
+        <w:jc w:val="both"/>
+        <w:rPr>
+          <w:rFonts w:ascii="Arial" w:hAnsi="Arial" w:cs="Arial"/>
+          <w:sz w:val="24"/>
+          <w:szCs w:val="24"/>
+        </w:rPr>
+      </w:pPr>
+    </w:p>
+    <w:p>
+      <w:pPr>
+        <w:spacing w:line="360" w:lineRule="auto"/>
+        <w:jc w:val="both"/>
+        <w:rPr>
+          <w:rFonts w:ascii="Arial" w:hAnsi="Arial" w:cs="Arial"/>
+          <w:sz w:val="24"/>
+          <w:szCs w:val="24"/>
+        </w:rPr>
+      </w:pPr>
+    </w:p>
+    <w:p>
+      <w:pPr>
+        <w:spacing w:line="360" w:lineRule="auto"/>
+        <w:jc w:val="both"/>
+        <w:rPr>
+          <w:rFonts w:ascii="Arial" w:hAnsi="Arial" w:cs="Arial"/>
+          <w:sz w:val="24"/>
+          <w:szCs w:val="24"/>
+        </w:rPr>
+      </w:pPr>
+    </w:p>
+    <w:p>
+      <w:pPr>
+        <w:spacing w:line="360" w:lineRule="auto"/>
+        <w:jc w:val="both"/>
+        <w:rPr>
+          <w:rFonts w:ascii="Arial" w:hAnsi="Arial" w:cs="Arial"/>
+          <w:sz w:val="24"/>
+          <w:szCs w:val="24"/>
+        </w:rPr>
+      </w:pPr>
+    </w:p>
+    <w:p>
+      <w:pPr>
+        <w:spacing w:line="360" w:lineRule="auto"/>
+        <w:jc w:val="both"/>
+        <w:rPr>
+          <w:rFonts w:ascii="Arial" w:hAnsi="Arial" w:cs="Arial"/>
+          <w:sz w:val="24"/>
+          <w:szCs w:val="24"/>
+        </w:rPr>
+      </w:pPr>
+    </w:p>
+    <w:p>
+      <w:pPr>
+        <w:spacing w:line="360" w:lineRule="auto"/>
+        <w:jc w:val="both"/>
+        <w:rPr>
+          <w:rFonts w:ascii="Arial" w:hAnsi="Arial" w:cs="Arial"/>
+          <w:sz w:val="24"/>
+          <w:szCs w:val="24"/>
+        </w:rPr>
+      </w:pPr>
+    </w:p>
+    <w:p>
+      <w:pPr>
+        <w:spacing w:line="360" w:lineRule="auto"/>
+        <w:jc w:val="both"/>
+        <w:rPr>
+          <w:rFonts w:ascii="Arial" w:hAnsi="Arial" w:cs="Arial"/>
+          <w:sz w:val="24"/>
+          <w:szCs w:val="24"/>
+        </w:rPr>
+      </w:pPr>
+    </w:p>
+    <w:p>
+      <w:pPr>
+        <w:spacing w:line="360" w:lineRule="auto"/>
+        <w:jc w:val="both"/>
+        <w:rPr>
+          <w:rFonts w:ascii="Arial" w:hAnsi="Arial" w:cs="Arial"/>
+          <w:sz w:val="24"/>
+          <w:szCs w:val="24"/>
+        </w:rPr>
+      </w:pPr>
+      <w:r>
+        <w:rPr>
+          <w:rFonts w:ascii="Arial" w:hAnsi="Arial" w:cs="Arial"/>
+          <w:sz w:val="24"/>
+          <w:szCs w:val="24"/>
+        </w:rPr>
+        <w:t>PORTO ALEGRE</w:t>
+      </w:r>
+    </w:p>
+    <w:p>
+      <w:pPr>
+        <w:spacing w:line="360" w:lineRule="auto"/>
+        <w:jc w:val="both"/>
+        <w:rPr>
+          <w:rFonts w:ascii="Arial" w:hAnsi="Arial" w:cs="Arial"/>
+          <w:sz w:val="24"/>
+          <w:szCs w:val="24"/>
+        </w:rPr>
+      </w:pPr>
+      <w:r>
+        <w:rPr>
+          <w:rFonts w:ascii="Arial" w:hAnsi="Arial" w:cs="Arial"/>
+          <w:sz w:val="24"/>
+          <w:szCs w:val="24"/>
+        </w:rPr>
+        <w:t>2019</w:t>
+      </w:r>
+    </w:p>
+    <w:p>
+      <w:pPr>
+        <w:spacing w:line="360" w:lineRule="auto"/>
+        <w:jc w:val="both"/>
         <w:rPr>
           <w:rFonts w:ascii="Arial" w:hAnsi="Arial" w:cs="Arial"/>
           <w:sz w:val="24"/>
@@ -68,84 +367,51 @@
     <w:p>
       <w:pPr>
         <w:spacing w:line="360" w:lineRule="auto"/>
-        <w:jc w:val="center"/>
-        <w:rPr>
-          <w:rFonts w:ascii="Arial" w:hAnsi="Arial" w:cs="Arial"/>
-          <w:sz w:val="24"/>
-          <w:szCs w:val="24"/>
-        </w:rPr>
-      </w:pPr>
-    </w:p>
-    <w:p>
-      <w:pPr>
-        <w:spacing w:line="360" w:lineRule="auto"/>
-        <w:jc w:val="center"/>
-        <w:rPr>
-          <w:rFonts w:ascii="Arial" w:hAnsi="Arial" w:cs="Arial"/>
-          <w:sz w:val="24"/>
-          <w:szCs w:val="24"/>
-        </w:rPr>
-      </w:pPr>
-    </w:p>
-    <w:p>
-      <w:pPr>
-        <w:spacing w:line="360" w:lineRule="auto"/>
-        <w:jc w:val="center"/>
-        <w:rPr>
-          <w:rFonts w:ascii="Arial" w:hAnsi="Arial" w:cs="Arial"/>
-          <w:sz w:val="24"/>
-          <w:szCs w:val="24"/>
-        </w:rPr>
-      </w:pPr>
-    </w:p>
-    <w:p>
-      <w:pPr>
-        <w:spacing w:line="360" w:lineRule="auto"/>
-        <w:jc w:val="center"/>
-        <w:rPr>
-          <w:rFonts w:ascii="Arial" w:hAnsi="Arial" w:cs="Arial"/>
-          <w:sz w:val="24"/>
-          <w:szCs w:val="24"/>
-        </w:rPr>
-      </w:pPr>
-    </w:p>
-    <w:p>
-      <w:pPr>
-        <w:spacing w:line="360" w:lineRule="auto"/>
-        <w:jc w:val="center"/>
-        <w:rPr>
-          <w:rFonts w:ascii="Arial" w:hAnsi="Arial" w:cs="Arial"/>
-          <w:sz w:val="24"/>
-          <w:szCs w:val="24"/>
-        </w:rPr>
-      </w:pPr>
-    </w:p>
-    <w:p>
-      <w:pPr>
-        <w:spacing w:line="360" w:lineRule="auto"/>
-        <w:jc w:val="center"/>
-        <w:rPr>
-          <w:rFonts w:ascii="Arial" w:hAnsi="Arial" w:cs="Arial"/>
-          <w:sz w:val="24"/>
-          <w:szCs w:val="24"/>
-        </w:rPr>
-      </w:pPr>
-    </w:p>
-    <w:p>
-      <w:pPr>
-        <w:spacing w:line="360" w:lineRule="auto"/>
-        <w:jc w:val="center"/>
-        <w:rPr>
-          <w:rFonts w:ascii="Arial" w:hAnsi="Arial" w:cs="Arial"/>
-          <w:sz w:val="24"/>
-          <w:szCs w:val="24"/>
-        </w:rPr>
-      </w:pPr>
-    </w:p>
-    <w:p>
-      <w:pPr>
-        <w:spacing w:line="360" w:lineRule="auto"/>
-        <w:jc w:val="center"/>
+        <w:jc w:val="both"/>
+        <w:rPr>
+          <w:rFonts w:ascii="Arial" w:hAnsi="Arial" w:cs="Arial"/>
+          <w:sz w:val="24"/>
+          <w:szCs w:val="24"/>
+        </w:rPr>
+      </w:pPr>
+    </w:p>
+    <w:p>
+      <w:pPr>
+        <w:spacing w:line="360" w:lineRule="auto"/>
+        <w:jc w:val="both"/>
+        <w:rPr>
+          <w:rFonts w:ascii="Arial" w:hAnsi="Arial" w:cs="Arial"/>
+          <w:sz w:val="24"/>
+          <w:szCs w:val="24"/>
+        </w:rPr>
+      </w:pPr>
+    </w:p>
+    <w:p>
+      <w:pPr>
+        <w:spacing w:line="360" w:lineRule="auto"/>
+        <w:jc w:val="both"/>
+        <w:rPr>
+          <w:rFonts w:ascii="Arial" w:hAnsi="Arial" w:cs="Arial"/>
+          <w:sz w:val="24"/>
+          <w:szCs w:val="24"/>
+        </w:rPr>
+      </w:pPr>
+    </w:p>
+    <w:p>
+      <w:pPr>
+        <w:spacing w:line="360" w:lineRule="auto"/>
+        <w:jc w:val="both"/>
+        <w:rPr>
+          <w:rFonts w:ascii="Arial" w:hAnsi="Arial" w:cs="Arial"/>
+          <w:sz w:val="24"/>
+          <w:szCs w:val="24"/>
+        </w:rPr>
+      </w:pPr>
+    </w:p>
+    <w:p>
+      <w:pPr>
+        <w:spacing w:line="360" w:lineRule="auto"/>
+        <w:jc w:val="both"/>
         <w:rPr>
           <w:rFonts w:ascii="Arial" w:hAnsi="Arial" w:cs="Arial"/>
           <w:b/>
@@ -157,7 +423,7 @@
     <w:p>
       <w:pPr>
         <w:spacing w:line="360" w:lineRule="auto"/>
-        <w:jc w:val="center"/>
+        <w:jc w:val="both"/>
         <w:rPr>
           <w:rFonts w:ascii="Arial" w:hAnsi="Arial" w:cs="Arial"/>
           <w:b/>
@@ -187,271 +453,18 @@
     <w:p>
       <w:pPr>
         <w:spacing w:line="360" w:lineRule="auto"/>
-        <w:jc w:val="center"/>
-        <w:rPr>
-          <w:rFonts w:ascii="Arial" w:hAnsi="Arial" w:cs="Arial"/>
-          <w:sz w:val="24"/>
-          <w:szCs w:val="24"/>
-        </w:rPr>
-      </w:pPr>
-    </w:p>
-    <w:p>
-      <w:pPr>
-        <w:spacing w:line="360" w:lineRule="auto"/>
-        <w:jc w:val="center"/>
-        <w:rPr>
-          <w:rFonts w:ascii="Arial" w:hAnsi="Arial" w:cs="Arial"/>
-          <w:sz w:val="24"/>
-          <w:szCs w:val="24"/>
-        </w:rPr>
-      </w:pPr>
-    </w:p>
-    <w:p>
-      <w:pPr>
-        <w:spacing w:line="360" w:lineRule="auto"/>
-        <w:jc w:val="center"/>
-        <w:rPr>
-          <w:rFonts w:ascii="Arial" w:hAnsi="Arial" w:cs="Arial"/>
-          <w:sz w:val="24"/>
-          <w:szCs w:val="24"/>
-        </w:rPr>
-      </w:pPr>
-    </w:p>
-    <w:p>
-      <w:pPr>
-        <w:spacing w:line="360" w:lineRule="auto"/>
-        <w:jc w:val="center"/>
-        <w:rPr>
-          <w:rFonts w:ascii="Arial" w:hAnsi="Arial" w:cs="Arial"/>
-          <w:sz w:val="24"/>
-          <w:szCs w:val="24"/>
-        </w:rPr>
-      </w:pPr>
-    </w:p>
-    <w:p>
-      <w:pPr>
-        <w:spacing w:line="360" w:lineRule="auto"/>
-        <w:jc w:val="center"/>
-        <w:rPr>
-          <w:rFonts w:ascii="Arial" w:hAnsi="Arial" w:cs="Arial"/>
-          <w:sz w:val="24"/>
-          <w:szCs w:val="24"/>
-        </w:rPr>
-      </w:pPr>
-    </w:p>
-    <w:p>
-      <w:pPr>
-        <w:spacing w:line="360" w:lineRule="auto"/>
-        <w:jc w:val="center"/>
-        <w:rPr>
-          <w:rFonts w:ascii="Arial" w:hAnsi="Arial" w:cs="Arial"/>
-          <w:sz w:val="24"/>
-          <w:szCs w:val="24"/>
-        </w:rPr>
-      </w:pPr>
-    </w:p>
-    <w:p>
-      <w:pPr>
-        <w:spacing w:line="360" w:lineRule="auto"/>
-        <w:jc w:val="center"/>
-        <w:rPr>
-          <w:rFonts w:ascii="Arial" w:hAnsi="Arial" w:cs="Arial"/>
-          <w:sz w:val="24"/>
-          <w:szCs w:val="24"/>
-        </w:rPr>
-      </w:pPr>
-    </w:p>
-    <w:p>
-      <w:pPr>
-        <w:spacing w:line="360" w:lineRule="auto"/>
-        <w:jc w:val="center"/>
-        <w:rPr>
-          <w:rFonts w:ascii="Arial" w:hAnsi="Arial" w:cs="Arial"/>
-          <w:sz w:val="24"/>
-          <w:szCs w:val="24"/>
-        </w:rPr>
-      </w:pPr>
-    </w:p>
-    <w:p>
-      <w:pPr>
-        <w:spacing w:line="360" w:lineRule="auto"/>
-        <w:jc w:val="center"/>
-        <w:rPr>
-          <w:rFonts w:ascii="Arial" w:hAnsi="Arial" w:cs="Arial"/>
-          <w:sz w:val="24"/>
-          <w:szCs w:val="24"/>
-        </w:rPr>
-      </w:pPr>
-    </w:p>
-    <w:p>
-      <w:pPr>
-        <w:spacing w:line="360" w:lineRule="auto"/>
-        <w:jc w:val="center"/>
-        <w:rPr>
-          <w:rFonts w:ascii="Arial" w:hAnsi="Arial" w:cs="Arial"/>
-          <w:sz w:val="24"/>
-          <w:szCs w:val="24"/>
-        </w:rPr>
-      </w:pPr>
-    </w:p>
-    <w:p>
-      <w:pPr>
-        <w:spacing w:line="360" w:lineRule="auto"/>
-        <w:jc w:val="center"/>
-        <w:rPr>
-          <w:rFonts w:ascii="Arial" w:hAnsi="Arial" w:cs="Arial"/>
-          <w:sz w:val="24"/>
-          <w:szCs w:val="24"/>
-        </w:rPr>
-      </w:pPr>
-      <w:r>
-        <w:rPr>
-          <w:rFonts w:ascii="Arial" w:hAnsi="Arial" w:cs="Arial"/>
-          <w:sz w:val="24"/>
-          <w:szCs w:val="24"/>
-        </w:rPr>
-        <w:t>PORTO ALEGRE</w:t>
-      </w:r>
-    </w:p>
-    <w:p>
-      <w:pPr>
-        <w:spacing w:line="360" w:lineRule="auto"/>
-        <w:jc w:val="center"/>
-        <w:rPr>
-          <w:rFonts w:ascii="Arial" w:hAnsi="Arial" w:cs="Arial"/>
-          <w:sz w:val="24"/>
-          <w:szCs w:val="24"/>
-        </w:rPr>
-      </w:pPr>
-      <w:r>
-        <w:rPr>
-          <w:rFonts w:ascii="Arial" w:hAnsi="Arial" w:cs="Arial"/>
-          <w:sz w:val="24"/>
-          <w:szCs w:val="24"/>
-        </w:rPr>
-        <w:t>2019</w:t>
-      </w:r>
-    </w:p>
-    <w:p>
-      <w:pPr>
-        <w:spacing w:line="360" w:lineRule="auto"/>
-        <w:jc w:val="center"/>
-        <w:rPr>
-          <w:rFonts w:ascii="Arial" w:hAnsi="Arial" w:cs="Arial"/>
-          <w:sz w:val="24"/>
-          <w:szCs w:val="24"/>
-        </w:rPr>
-      </w:pPr>
-      <w:r>
-        <w:rPr>
-          <w:rFonts w:ascii="Arial" w:hAnsi="Arial" w:cs="Arial"/>
-          <w:sz w:val="24"/>
-          <w:szCs w:val="24"/>
-        </w:rPr>
-        <w:lastRenderedPageBreak/>
-        <w:t>Allan Paz Ribeiro</w:t>
-      </w:r>
-    </w:p>
-    <w:p>
-      <w:pPr>
-        <w:spacing w:line="360" w:lineRule="auto"/>
-        <w:jc w:val="center"/>
-        <w:rPr>
-          <w:rFonts w:ascii="Arial" w:hAnsi="Arial" w:cs="Arial"/>
-          <w:sz w:val="24"/>
-          <w:szCs w:val="24"/>
-        </w:rPr>
-      </w:pPr>
-    </w:p>
-    <w:p>
-      <w:pPr>
-        <w:spacing w:line="360" w:lineRule="auto"/>
-        <w:jc w:val="center"/>
-        <w:rPr>
-          <w:rFonts w:ascii="Arial" w:hAnsi="Arial" w:cs="Arial"/>
-          <w:sz w:val="24"/>
-          <w:szCs w:val="24"/>
-        </w:rPr>
-      </w:pPr>
-    </w:p>
-    <w:p>
-      <w:pPr>
-        <w:spacing w:line="360" w:lineRule="auto"/>
-        <w:jc w:val="center"/>
-        <w:rPr>
-          <w:rFonts w:ascii="Arial" w:hAnsi="Arial" w:cs="Arial"/>
-          <w:sz w:val="24"/>
-          <w:szCs w:val="24"/>
-        </w:rPr>
-      </w:pPr>
-    </w:p>
-    <w:p>
-      <w:pPr>
-        <w:spacing w:line="360" w:lineRule="auto"/>
-        <w:jc w:val="center"/>
-        <w:rPr>
-          <w:rFonts w:ascii="Arial" w:hAnsi="Arial" w:cs="Arial"/>
-          <w:sz w:val="24"/>
-          <w:szCs w:val="24"/>
-        </w:rPr>
-      </w:pPr>
-    </w:p>
-    <w:p>
-      <w:pPr>
-        <w:spacing w:line="360" w:lineRule="auto"/>
-        <w:rPr>
-          <w:rFonts w:ascii="Arial" w:hAnsi="Arial" w:cs="Arial"/>
-          <w:b/>
-          <w:sz w:val="24"/>
-          <w:szCs w:val="24"/>
-        </w:rPr>
-      </w:pPr>
-    </w:p>
-    <w:p>
-      <w:pPr>
-        <w:spacing w:line="360" w:lineRule="auto"/>
-        <w:jc w:val="center"/>
-        <w:rPr>
-          <w:rFonts w:ascii="Arial" w:hAnsi="Arial" w:cs="Arial"/>
-          <w:b/>
-          <w:sz w:val="24"/>
-          <w:szCs w:val="24"/>
-        </w:rPr>
-      </w:pPr>
-      <w:r>
-        <w:rPr>
-          <w:rFonts w:ascii="Arial" w:hAnsi="Arial" w:cs="Arial"/>
-          <w:b/>
-          <w:sz w:val="24"/>
-          <w:szCs w:val="24"/>
-        </w:rPr>
-        <w:t>SISTEMA</w:t>
-      </w:r>
-      <w:r>
-        <w:rPr>
-          <w:rFonts w:ascii="Arial" w:hAnsi="Arial" w:cs="Arial"/>
-          <w:b/>
-          <w:sz w:val="24"/>
-          <w:szCs w:val="24"/>
-        </w:rPr>
-        <w:t xml:space="preserve"> DE MONITORAMENTO DE SAÚDE DE GATOS COM A UTILIZAÇÃO DO PROTOCOLO MQTT</w:t>
-      </w:r>
-    </w:p>
-    <w:p>
-      <w:pPr>
-        <w:spacing w:line="360" w:lineRule="auto"/>
-        <w:jc w:val="center"/>
-        <w:rPr>
-          <w:rFonts w:ascii="Arial" w:hAnsi="Arial" w:cs="Arial"/>
-          <w:sz w:val="24"/>
-          <w:szCs w:val="24"/>
-        </w:rPr>
-      </w:pPr>
-    </w:p>
-    <w:p>
-      <w:pPr>
-        <w:spacing w:line="360" w:lineRule="auto"/>
-        <w:jc w:val="center"/>
+        <w:jc w:val="both"/>
+        <w:rPr>
+          <w:rFonts w:ascii="Arial" w:hAnsi="Arial" w:cs="Arial"/>
+          <w:sz w:val="24"/>
+          <w:szCs w:val="24"/>
+        </w:rPr>
+      </w:pPr>
+    </w:p>
+    <w:p>
+      <w:pPr>
+        <w:spacing w:line="360" w:lineRule="auto"/>
+        <w:jc w:val="both"/>
         <w:rPr>
           <w:rFonts w:ascii="Arial" w:hAnsi="Arial" w:cs="Arial"/>
           <w:sz w:val="24"/>
@@ -617,17 +630,7 @@
                                 <w:sz w:val="20"/>
                                 <w:szCs w:val="24"/>
                               </w:rPr>
-                              <w:t xml:space="preserve"> Cristian</w:t>
-                            </w:r>
-                            <w:bookmarkStart w:id="0" w:name="_GoBack"/>
-                            <w:bookmarkEnd w:id="0"/>
-                            <w:r>
-                              <w:rPr>
-                                <w:rFonts w:ascii="Arial" w:hAnsi="Arial" w:cs="Arial"/>
-                                <w:sz w:val="20"/>
-                                <w:szCs w:val="24"/>
-                              </w:rPr>
-                              <w:t xml:space="preserve">o </w:t>
+                              <w:t xml:space="preserve"> Cristiano </w:t>
                             </w:r>
                             <w:proofErr w:type="spellStart"/>
                             <w:r>
@@ -785,17 +788,7 @@
                           <w:sz w:val="20"/>
                           <w:szCs w:val="24"/>
                         </w:rPr>
-                        <w:t xml:space="preserve"> Cristian</w:t>
-                      </w:r>
-                      <w:bookmarkStart w:id="1" w:name="_GoBack"/>
-                      <w:bookmarkEnd w:id="1"/>
-                      <w:r>
-                        <w:rPr>
-                          <w:rFonts w:ascii="Arial" w:hAnsi="Arial" w:cs="Arial"/>
-                          <w:sz w:val="20"/>
-                          <w:szCs w:val="24"/>
-                        </w:rPr>
-                        <w:t xml:space="preserve">o </w:t>
+                        <w:t xml:space="preserve"> Cristiano </w:t>
                       </w:r>
                       <w:proofErr w:type="spellStart"/>
                       <w:r>
@@ -829,141 +822,150 @@
     <w:p>
       <w:pPr>
         <w:spacing w:line="240" w:lineRule="auto"/>
-        <w:rPr>
-          <w:rFonts w:ascii="Arial" w:hAnsi="Arial" w:cs="Arial"/>
-          <w:sz w:val="24"/>
-          <w:szCs w:val="24"/>
-        </w:rPr>
-      </w:pPr>
-    </w:p>
-    <w:p>
-      <w:pPr>
-        <w:spacing w:line="360" w:lineRule="auto"/>
-        <w:jc w:val="center"/>
-        <w:rPr>
-          <w:rFonts w:ascii="Arial" w:hAnsi="Arial" w:cs="Arial"/>
-          <w:sz w:val="24"/>
-          <w:szCs w:val="24"/>
-        </w:rPr>
-      </w:pPr>
-    </w:p>
-    <w:p>
-      <w:pPr>
-        <w:spacing w:line="360" w:lineRule="auto"/>
-        <w:jc w:val="center"/>
-        <w:rPr>
-          <w:rFonts w:ascii="Arial" w:hAnsi="Arial" w:cs="Arial"/>
-          <w:sz w:val="24"/>
-          <w:szCs w:val="24"/>
-        </w:rPr>
-      </w:pPr>
-    </w:p>
-    <w:p>
-      <w:pPr>
-        <w:spacing w:line="360" w:lineRule="auto"/>
-        <w:jc w:val="center"/>
-        <w:rPr>
-          <w:rFonts w:ascii="Arial" w:hAnsi="Arial" w:cs="Arial"/>
-          <w:sz w:val="24"/>
-          <w:szCs w:val="24"/>
-        </w:rPr>
-      </w:pPr>
-    </w:p>
-    <w:p>
-      <w:pPr>
-        <w:spacing w:line="360" w:lineRule="auto"/>
-        <w:jc w:val="center"/>
-        <w:rPr>
-          <w:rFonts w:ascii="Arial" w:hAnsi="Arial" w:cs="Arial"/>
-          <w:sz w:val="24"/>
-          <w:szCs w:val="24"/>
-        </w:rPr>
-      </w:pPr>
-    </w:p>
-    <w:p>
-      <w:pPr>
-        <w:spacing w:line="360" w:lineRule="auto"/>
-        <w:rPr>
-          <w:rFonts w:ascii="Arial" w:hAnsi="Arial" w:cs="Arial"/>
-          <w:sz w:val="24"/>
-          <w:szCs w:val="24"/>
-        </w:rPr>
-      </w:pPr>
-    </w:p>
-    <w:p>
-      <w:pPr>
-        <w:spacing w:line="360" w:lineRule="auto"/>
-        <w:rPr>
-          <w:rFonts w:ascii="Arial" w:hAnsi="Arial" w:cs="Arial"/>
-          <w:sz w:val="24"/>
-          <w:szCs w:val="24"/>
-        </w:rPr>
-      </w:pPr>
-    </w:p>
-    <w:p>
-      <w:pPr>
-        <w:spacing w:line="360" w:lineRule="auto"/>
-        <w:rPr>
-          <w:rFonts w:ascii="Arial" w:hAnsi="Arial" w:cs="Arial"/>
-          <w:sz w:val="24"/>
-          <w:szCs w:val="24"/>
-        </w:rPr>
-      </w:pPr>
-    </w:p>
-    <w:p>
-      <w:pPr>
-        <w:spacing w:line="360" w:lineRule="auto"/>
-        <w:rPr>
-          <w:rFonts w:ascii="Arial" w:hAnsi="Arial" w:cs="Arial"/>
-          <w:sz w:val="24"/>
-          <w:szCs w:val="24"/>
-        </w:rPr>
-      </w:pPr>
-    </w:p>
-    <w:p>
-      <w:pPr>
-        <w:spacing w:line="360" w:lineRule="auto"/>
-        <w:rPr>
-          <w:rFonts w:ascii="Arial" w:hAnsi="Arial" w:cs="Arial"/>
-          <w:sz w:val="24"/>
-          <w:szCs w:val="24"/>
-        </w:rPr>
-      </w:pPr>
-    </w:p>
-    <w:p>
-      <w:pPr>
-        <w:spacing w:line="360" w:lineRule="auto"/>
-        <w:rPr>
-          <w:rFonts w:ascii="Arial" w:hAnsi="Arial" w:cs="Arial"/>
-          <w:sz w:val="24"/>
-          <w:szCs w:val="24"/>
-        </w:rPr>
-      </w:pPr>
-    </w:p>
-    <w:p>
-      <w:pPr>
-        <w:spacing w:line="360" w:lineRule="auto"/>
-        <w:rPr>
-          <w:rFonts w:ascii="Arial" w:hAnsi="Arial" w:cs="Arial"/>
-          <w:sz w:val="24"/>
-          <w:szCs w:val="24"/>
-        </w:rPr>
-      </w:pPr>
-    </w:p>
-    <w:p>
-      <w:pPr>
-        <w:spacing w:line="360" w:lineRule="auto"/>
-        <w:rPr>
-          <w:rFonts w:ascii="Arial" w:hAnsi="Arial" w:cs="Arial"/>
-          <w:sz w:val="24"/>
-          <w:szCs w:val="24"/>
-        </w:rPr>
-      </w:pPr>
-    </w:p>
-    <w:p>
-      <w:pPr>
-        <w:spacing w:line="360" w:lineRule="auto"/>
-        <w:jc w:val="center"/>
+        <w:jc w:val="both"/>
+        <w:rPr>
+          <w:rFonts w:ascii="Arial" w:hAnsi="Arial" w:cs="Arial"/>
+          <w:sz w:val="24"/>
+          <w:szCs w:val="24"/>
+        </w:rPr>
+      </w:pPr>
+    </w:p>
+    <w:p>
+      <w:pPr>
+        <w:spacing w:line="360" w:lineRule="auto"/>
+        <w:jc w:val="both"/>
+        <w:rPr>
+          <w:rFonts w:ascii="Arial" w:hAnsi="Arial" w:cs="Arial"/>
+          <w:sz w:val="24"/>
+          <w:szCs w:val="24"/>
+        </w:rPr>
+      </w:pPr>
+    </w:p>
+    <w:p>
+      <w:pPr>
+        <w:spacing w:line="360" w:lineRule="auto"/>
+        <w:jc w:val="both"/>
+        <w:rPr>
+          <w:rFonts w:ascii="Arial" w:hAnsi="Arial" w:cs="Arial"/>
+          <w:sz w:val="24"/>
+          <w:szCs w:val="24"/>
+        </w:rPr>
+      </w:pPr>
+    </w:p>
+    <w:p>
+      <w:pPr>
+        <w:spacing w:line="360" w:lineRule="auto"/>
+        <w:jc w:val="both"/>
+        <w:rPr>
+          <w:rFonts w:ascii="Arial" w:hAnsi="Arial" w:cs="Arial"/>
+          <w:sz w:val="24"/>
+          <w:szCs w:val="24"/>
+        </w:rPr>
+      </w:pPr>
+    </w:p>
+    <w:p>
+      <w:pPr>
+        <w:spacing w:line="360" w:lineRule="auto"/>
+        <w:jc w:val="both"/>
+        <w:rPr>
+          <w:rFonts w:ascii="Arial" w:hAnsi="Arial" w:cs="Arial"/>
+          <w:sz w:val="24"/>
+          <w:szCs w:val="24"/>
+        </w:rPr>
+      </w:pPr>
+    </w:p>
+    <w:p>
+      <w:pPr>
+        <w:spacing w:line="360" w:lineRule="auto"/>
+        <w:jc w:val="both"/>
+        <w:rPr>
+          <w:rFonts w:ascii="Arial" w:hAnsi="Arial" w:cs="Arial"/>
+          <w:sz w:val="24"/>
+          <w:szCs w:val="24"/>
+        </w:rPr>
+      </w:pPr>
+    </w:p>
+    <w:p>
+      <w:pPr>
+        <w:spacing w:line="360" w:lineRule="auto"/>
+        <w:jc w:val="both"/>
+        <w:rPr>
+          <w:rFonts w:ascii="Arial" w:hAnsi="Arial" w:cs="Arial"/>
+          <w:sz w:val="24"/>
+          <w:szCs w:val="24"/>
+        </w:rPr>
+      </w:pPr>
+    </w:p>
+    <w:p>
+      <w:pPr>
+        <w:spacing w:line="360" w:lineRule="auto"/>
+        <w:jc w:val="both"/>
+        <w:rPr>
+          <w:rFonts w:ascii="Arial" w:hAnsi="Arial" w:cs="Arial"/>
+          <w:sz w:val="24"/>
+          <w:szCs w:val="24"/>
+        </w:rPr>
+      </w:pPr>
+    </w:p>
+    <w:p>
+      <w:pPr>
+        <w:spacing w:line="360" w:lineRule="auto"/>
+        <w:jc w:val="both"/>
+        <w:rPr>
+          <w:rFonts w:ascii="Arial" w:hAnsi="Arial" w:cs="Arial"/>
+          <w:sz w:val="24"/>
+          <w:szCs w:val="24"/>
+        </w:rPr>
+      </w:pPr>
+    </w:p>
+    <w:p>
+      <w:pPr>
+        <w:spacing w:line="360" w:lineRule="auto"/>
+        <w:jc w:val="both"/>
+        <w:rPr>
+          <w:rFonts w:ascii="Arial" w:hAnsi="Arial" w:cs="Arial"/>
+          <w:sz w:val="24"/>
+          <w:szCs w:val="24"/>
+        </w:rPr>
+      </w:pPr>
+    </w:p>
+    <w:p>
+      <w:pPr>
+        <w:spacing w:line="360" w:lineRule="auto"/>
+        <w:jc w:val="both"/>
+        <w:rPr>
+          <w:rFonts w:ascii="Arial" w:hAnsi="Arial" w:cs="Arial"/>
+          <w:sz w:val="24"/>
+          <w:szCs w:val="24"/>
+        </w:rPr>
+      </w:pPr>
+    </w:p>
+    <w:p>
+      <w:pPr>
+        <w:spacing w:line="360" w:lineRule="auto"/>
+        <w:jc w:val="both"/>
+        <w:rPr>
+          <w:rFonts w:ascii="Arial" w:hAnsi="Arial" w:cs="Arial"/>
+          <w:sz w:val="24"/>
+          <w:szCs w:val="24"/>
+        </w:rPr>
+      </w:pPr>
+    </w:p>
+    <w:p>
+      <w:pPr>
+        <w:spacing w:line="360" w:lineRule="auto"/>
+        <w:jc w:val="both"/>
+        <w:rPr>
+          <w:rFonts w:ascii="Arial" w:hAnsi="Arial" w:cs="Arial"/>
+          <w:sz w:val="24"/>
+          <w:szCs w:val="24"/>
+        </w:rPr>
+      </w:pPr>
+    </w:p>
+    <w:p>
+      <w:pPr>
+        <w:spacing w:line="360" w:lineRule="auto"/>
+        <w:jc w:val="both"/>
         <w:rPr>
           <w:rFonts w:ascii="Arial" w:hAnsi="Arial" w:cs="Arial"/>
           <w:sz w:val="24"/>
@@ -982,7 +984,7 @@
     <w:p>
       <w:pPr>
         <w:spacing w:line="360" w:lineRule="auto"/>
-        <w:jc w:val="center"/>
+        <w:jc w:val="both"/>
         <w:rPr>
           <w:rFonts w:ascii="Arial" w:hAnsi="Arial" w:cs="Arial"/>
           <w:sz w:val="24"/>
@@ -997,6 +999,18 @@
         </w:rPr>
         <w:t>2019</w:t>
       </w:r>
+    </w:p>
+    <w:p>
+      <w:pPr>
+        <w:spacing w:line="360" w:lineRule="auto"/>
+        <w:jc w:val="both"/>
+        <w:rPr>
+          <w:rFonts w:ascii="Arial" w:hAnsi="Arial" w:cs="Arial"/>
+          <w:b/>
+          <w:sz w:val="24"/>
+          <w:szCs w:val="24"/>
+        </w:rPr>
+      </w:pPr>
     </w:p>
     <w:p>
       <w:pPr>
@@ -1036,18 +1050,18 @@
           <w:sz w:val="24"/>
           <w:szCs w:val="24"/>
         </w:rPr>
-        <w:t>No Brasil 17,7% dos domicílios tem ao menos um gato. E boa parte dessas pessoas, assim como eu, tem uma grande preocupação com a saúde de seus felinos. Os gatos domésticos (</w:t>
-      </w:r>
-      <w:proofErr w:type="spellStart"/>
-      <w:r>
-        <w:rPr>
-          <w:rFonts w:ascii="Arial" w:hAnsi="Arial" w:cs="Arial"/>
-          <w:sz w:val="24"/>
-          <w:szCs w:val="24"/>
-        </w:rPr>
-        <w:t>Felis</w:t>
-      </w:r>
-      <w:proofErr w:type="spellEnd"/>
+        <w:t xml:space="preserve">O objetivo </w:t>
+      </w:r>
+      <w:bookmarkStart w:id="0" w:name="_GoBack"/>
+      <w:bookmarkEnd w:id="0"/>
+      <w:r>
+        <w:rPr>
+          <w:rFonts w:ascii="Arial" w:hAnsi="Arial" w:cs="Arial"/>
+          <w:sz w:val="24"/>
+          <w:szCs w:val="24"/>
+        </w:rPr>
+        <w:t>desse projeto será facilitar a vida de donos de gatos que muitas vezes não tem tempo para alimentar os seus felinos, automatizando a alimentação.</w:t>
+      </w:r>
       <w:r>
         <w:rPr>
           <w:rFonts w:ascii="Arial" w:hAnsi="Arial" w:cs="Arial"/>
@@ -1056,95 +1070,497 @@
         </w:rPr>
         <w:t xml:space="preserve"> </w:t>
       </w:r>
-      <w:proofErr w:type="spellStart"/>
-      <w:r>
-        <w:rPr>
-          <w:rFonts w:ascii="Arial" w:hAnsi="Arial" w:cs="Arial"/>
-          <w:sz w:val="24"/>
-          <w:szCs w:val="24"/>
-        </w:rPr>
-        <w:t>catus</w:t>
-      </w:r>
-      <w:proofErr w:type="spellEnd"/>
-      <w:r>
-        <w:rPr>
-          <w:rFonts w:ascii="Arial" w:hAnsi="Arial" w:cs="Arial"/>
-          <w:sz w:val="24"/>
-          <w:szCs w:val="24"/>
-        </w:rPr>
-        <w:t>) são animais</w:t>
-      </w:r>
-      <w:r>
-        <w:rPr>
-          <w:rFonts w:ascii="Arial" w:hAnsi="Arial" w:cs="Arial"/>
-          <w:sz w:val="24"/>
-          <w:szCs w:val="24"/>
-        </w:rPr>
-        <w:t xml:space="preserve"> - </w:t>
-      </w:r>
-      <w:r>
-        <w:rPr>
-          <w:rFonts w:ascii="Arial" w:hAnsi="Arial" w:cs="Arial"/>
-          <w:sz w:val="24"/>
-          <w:szCs w:val="24"/>
-        </w:rPr>
-        <w:t xml:space="preserve">diferentes </w:t>
-      </w:r>
-      <w:r>
-        <w:rPr>
-          <w:rFonts w:ascii="Arial" w:hAnsi="Arial" w:cs="Arial"/>
-          <w:sz w:val="24"/>
-          <w:szCs w:val="24"/>
-        </w:rPr>
-        <w:t>dos cães -</w:t>
-      </w:r>
-      <w:r>
-        <w:rPr>
-          <w:rFonts w:ascii="Arial" w:hAnsi="Arial" w:cs="Arial"/>
-          <w:sz w:val="24"/>
-          <w:szCs w:val="24"/>
-        </w:rPr>
-        <w:t xml:space="preserve"> bem mais reservados e independentes, com isso se cria um mito de que eles não precisam de carinho e atenção e por conseguinte a sua saúde é deixada de lado</w:t>
-      </w:r>
-      <w:r>
-        <w:rPr>
-          <w:rFonts w:ascii="Arial" w:hAnsi="Arial" w:cs="Arial"/>
-          <w:sz w:val="24"/>
-          <w:szCs w:val="24"/>
-        </w:rPr>
-        <w:t>. O aplicativo desenvolvido será responsável pelo monitoramento de batimento cardíaco, quantidade de ração consumida pelo felino</w:t>
-      </w:r>
-      <w:r>
-        <w:rPr>
-          <w:rFonts w:ascii="Arial" w:hAnsi="Arial" w:cs="Arial"/>
-          <w:sz w:val="24"/>
-          <w:szCs w:val="24"/>
-        </w:rPr>
-        <w:t>,</w:t>
-      </w:r>
-      <w:r>
-        <w:rPr>
-          <w:rFonts w:ascii="Arial" w:hAnsi="Arial" w:cs="Arial"/>
-          <w:sz w:val="24"/>
-          <w:szCs w:val="24"/>
-        </w:rPr>
-        <w:t xml:space="preserve"> o seu peso</w:t>
-      </w:r>
-      <w:r>
-        <w:rPr>
-          <w:rFonts w:ascii="Arial" w:hAnsi="Arial" w:cs="Arial"/>
-          <w:sz w:val="24"/>
-          <w:szCs w:val="24"/>
-        </w:rPr>
-        <w:t xml:space="preserve"> e a sua identificação</w:t>
-      </w:r>
-      <w:r>
-        <w:rPr>
-          <w:rFonts w:ascii="Arial" w:hAnsi="Arial" w:cs="Arial"/>
-          <w:sz w:val="24"/>
-          <w:szCs w:val="24"/>
-        </w:rPr>
-        <w:t>. O controle do batimento cardíaco do felino será monitorado pelo sensor de frequência cardíaca que será instalada em uma coleira. A quantidade de ração</w:t>
+      <w:r>
+        <w:rPr>
+          <w:rFonts w:ascii="Arial" w:hAnsi="Arial" w:cs="Arial"/>
+          <w:sz w:val="24"/>
+          <w:szCs w:val="24"/>
+        </w:rPr>
+        <w:t>No Brasil 17,7% dos domicílios tem ao menos um gato. E boa parte dessas pessoas, assim como eu, tem uma grande preocupação com a saúde</w:t>
+      </w:r>
+      <w:r>
+        <w:rPr>
+          <w:rFonts w:ascii="Arial" w:hAnsi="Arial" w:cs="Arial"/>
+          <w:sz w:val="24"/>
+          <w:szCs w:val="24"/>
+        </w:rPr>
+        <w:t>, sobretudo a alimentação,</w:t>
+      </w:r>
+      <w:r>
+        <w:rPr>
+          <w:rFonts w:ascii="Arial" w:hAnsi="Arial" w:cs="Arial"/>
+          <w:sz w:val="24"/>
+          <w:szCs w:val="24"/>
+        </w:rPr>
+        <w:t xml:space="preserve"> de seus felinos</w:t>
+      </w:r>
+      <w:r>
+        <w:rPr>
+          <w:rFonts w:ascii="Arial" w:hAnsi="Arial" w:cs="Arial"/>
+          <w:sz w:val="24"/>
+          <w:szCs w:val="24"/>
+        </w:rPr>
+        <w:t>, esta preocupação varia de dono para dono, por exemplo: Um dono que vive viajando ou volta tarde para casa e não tem tempo para colocar a ração no pote</w:t>
+      </w:r>
+      <w:r>
+        <w:rPr>
+          <w:rFonts w:ascii="Arial" w:hAnsi="Arial" w:cs="Arial"/>
+          <w:sz w:val="24"/>
+          <w:szCs w:val="24"/>
+        </w:rPr>
+        <w:t>. A</w:t>
+      </w:r>
+      <w:r>
+        <w:rPr>
+          <w:rFonts w:ascii="Arial" w:hAnsi="Arial" w:cs="Arial"/>
+          <w:sz w:val="24"/>
+          <w:szCs w:val="24"/>
+        </w:rPr>
+        <w:t xml:space="preserve"> </w:t>
+      </w:r>
+      <w:r>
+        <w:rPr>
+          <w:rFonts w:ascii="Arial" w:hAnsi="Arial" w:cs="Arial"/>
+          <w:sz w:val="24"/>
+          <w:szCs w:val="24"/>
+        </w:rPr>
+        <w:t>ação</w:t>
+      </w:r>
+      <w:r>
+        <w:rPr>
+          <w:rFonts w:ascii="Arial" w:hAnsi="Arial" w:cs="Arial"/>
+          <w:sz w:val="24"/>
+          <w:szCs w:val="24"/>
+        </w:rPr>
+        <w:t xml:space="preserve"> de colocar </w:t>
+      </w:r>
+      <w:r>
+        <w:rPr>
+          <w:rFonts w:ascii="Arial" w:hAnsi="Arial" w:cs="Arial"/>
+          <w:sz w:val="24"/>
+          <w:szCs w:val="24"/>
+        </w:rPr>
+        <w:t>ração</w:t>
+      </w:r>
+      <w:r>
+        <w:rPr>
+          <w:rFonts w:ascii="Arial" w:hAnsi="Arial" w:cs="Arial"/>
+          <w:sz w:val="24"/>
+          <w:szCs w:val="24"/>
+        </w:rPr>
+        <w:t xml:space="preserve"> no pote, tem muito a ver com a quantidade e periocidade, </w:t>
+      </w:r>
+      <w:r>
+        <w:rPr>
+          <w:rFonts w:ascii="Arial" w:hAnsi="Arial" w:cs="Arial"/>
+          <w:sz w:val="24"/>
+          <w:szCs w:val="24"/>
+        </w:rPr>
+        <w:t xml:space="preserve">e </w:t>
+      </w:r>
+      <w:r>
+        <w:rPr>
+          <w:rFonts w:ascii="Arial" w:hAnsi="Arial" w:cs="Arial"/>
+          <w:sz w:val="24"/>
+          <w:szCs w:val="24"/>
+        </w:rPr>
+        <w:t>é</w:t>
+      </w:r>
+      <w:r>
+        <w:rPr>
+          <w:rFonts w:ascii="Arial" w:hAnsi="Arial" w:cs="Arial"/>
+          <w:sz w:val="24"/>
+          <w:szCs w:val="24"/>
+        </w:rPr>
+        <w:t xml:space="preserve"> sabido que a quantidade de </w:t>
+      </w:r>
+      <w:r>
+        <w:rPr>
+          <w:rFonts w:ascii="Arial" w:hAnsi="Arial" w:cs="Arial"/>
+          <w:sz w:val="24"/>
+          <w:szCs w:val="24"/>
+        </w:rPr>
+        <w:t>ração</w:t>
+      </w:r>
+      <w:r>
+        <w:rPr>
+          <w:rFonts w:ascii="Arial" w:hAnsi="Arial" w:cs="Arial"/>
+          <w:sz w:val="24"/>
+          <w:szCs w:val="24"/>
+        </w:rPr>
+        <w:t xml:space="preserve"> tem uma relação com </w:t>
+      </w:r>
+      <w:r>
+        <w:rPr>
+          <w:rFonts w:ascii="Arial" w:hAnsi="Arial" w:cs="Arial"/>
+          <w:sz w:val="24"/>
+          <w:szCs w:val="24"/>
+        </w:rPr>
+        <w:t xml:space="preserve">ao </w:t>
+      </w:r>
+      <w:r>
+        <w:rPr>
+          <w:rFonts w:ascii="Arial" w:hAnsi="Arial" w:cs="Arial"/>
+          <w:sz w:val="24"/>
+          <w:szCs w:val="24"/>
+        </w:rPr>
+        <w:t>peso</w:t>
+      </w:r>
+      <w:r>
+        <w:rPr>
+          <w:rFonts w:ascii="Arial" w:hAnsi="Arial" w:cs="Arial"/>
+          <w:sz w:val="24"/>
+          <w:szCs w:val="24"/>
+        </w:rPr>
+        <w:t xml:space="preserve"> e idade</w:t>
+      </w:r>
+      <w:r>
+        <w:rPr>
+          <w:rFonts w:ascii="Arial" w:hAnsi="Arial" w:cs="Arial"/>
+          <w:sz w:val="24"/>
+          <w:szCs w:val="24"/>
+        </w:rPr>
+        <w:t xml:space="preserve"> do gato</w:t>
+      </w:r>
+      <w:r>
+        <w:rPr>
+          <w:rFonts w:ascii="Arial" w:hAnsi="Arial" w:cs="Arial"/>
+          <w:sz w:val="24"/>
+          <w:szCs w:val="24"/>
+        </w:rPr>
+        <w:t>.</w:t>
+      </w:r>
+      <w:r>
+        <w:rPr>
+          <w:rFonts w:ascii="Arial" w:hAnsi="Arial" w:cs="Arial"/>
+          <w:sz w:val="24"/>
+          <w:szCs w:val="24"/>
+        </w:rPr>
+        <w:t xml:space="preserve"> Com isso em mente, o sistema IOT a ser desenvolvido</w:t>
+      </w:r>
+      <w:r>
+        <w:rPr>
+          <w:rFonts w:ascii="Arial" w:hAnsi="Arial" w:cs="Arial"/>
+          <w:sz w:val="24"/>
+          <w:szCs w:val="24"/>
+        </w:rPr>
+        <w:t xml:space="preserve"> </w:t>
+      </w:r>
+      <w:r>
+        <w:rPr>
+          <w:rFonts w:ascii="Arial" w:hAnsi="Arial" w:cs="Arial"/>
+          <w:sz w:val="24"/>
+          <w:szCs w:val="24"/>
+        </w:rPr>
+        <w:t>trabalhar</w:t>
+      </w:r>
+      <w:r>
+        <w:rPr>
+          <w:rFonts w:ascii="Arial" w:hAnsi="Arial" w:cs="Arial"/>
+          <w:sz w:val="24"/>
+          <w:szCs w:val="24"/>
+        </w:rPr>
+        <w:t>á</w:t>
+      </w:r>
+      <w:r>
+        <w:rPr>
+          <w:rFonts w:ascii="Arial" w:hAnsi="Arial" w:cs="Arial"/>
+          <w:sz w:val="24"/>
+          <w:szCs w:val="24"/>
+        </w:rPr>
+        <w:t xml:space="preserve"> em: </w:t>
+      </w:r>
+    </w:p>
+    <w:p>
+      <w:pPr>
+        <w:pStyle w:val="PargrafodaLista"/>
+        <w:numPr>
+          <w:ilvl w:val="0"/>
+          <w:numId w:val="1"/>
+        </w:numPr>
+        <w:spacing w:line="360" w:lineRule="auto"/>
+        <w:jc w:val="both"/>
+        <w:rPr>
+          <w:rFonts w:ascii="Arial" w:hAnsi="Arial" w:cs="Arial"/>
+          <w:sz w:val="24"/>
+          <w:szCs w:val="24"/>
+        </w:rPr>
+      </w:pPr>
+      <w:r>
+        <w:rPr>
+          <w:rFonts w:ascii="Arial" w:hAnsi="Arial" w:cs="Arial"/>
+          <w:sz w:val="24"/>
+          <w:szCs w:val="24"/>
+        </w:rPr>
+        <w:t>Alimentar o gato</w:t>
+      </w:r>
+      <w:r>
+        <w:rPr>
+          <w:rFonts w:ascii="Arial" w:hAnsi="Arial" w:cs="Arial"/>
+          <w:sz w:val="24"/>
+          <w:szCs w:val="24"/>
+        </w:rPr>
+        <w:t xml:space="preserve">, um </w:t>
+      </w:r>
+      <w:r>
+        <w:rPr>
+          <w:rFonts w:ascii="Arial" w:hAnsi="Arial" w:cs="Arial"/>
+          <w:sz w:val="24"/>
+          <w:szCs w:val="24"/>
+        </w:rPr>
+        <w:t>compartimento de estoque</w:t>
+      </w:r>
+      <w:r>
+        <w:rPr>
+          <w:rFonts w:ascii="Arial" w:hAnsi="Arial" w:cs="Arial"/>
+          <w:sz w:val="24"/>
+          <w:szCs w:val="24"/>
+        </w:rPr>
+        <w:t xml:space="preserve"> terá anexado uma rampa automatizada </w:t>
+      </w:r>
+      <w:r>
+        <w:rPr>
+          <w:rFonts w:ascii="Arial" w:hAnsi="Arial" w:cs="Arial"/>
+          <w:sz w:val="24"/>
+          <w:szCs w:val="24"/>
+        </w:rPr>
+        <w:t>para despejar</w:t>
+      </w:r>
+      <w:r>
+        <w:rPr>
+          <w:rFonts w:ascii="Arial" w:hAnsi="Arial" w:cs="Arial"/>
+          <w:sz w:val="24"/>
+          <w:szCs w:val="24"/>
+        </w:rPr>
+        <w:t xml:space="preserve"> a ração</w:t>
+      </w:r>
+      <w:r>
+        <w:rPr>
+          <w:rFonts w:ascii="Arial" w:hAnsi="Arial" w:cs="Arial"/>
+          <w:sz w:val="24"/>
+          <w:szCs w:val="24"/>
+        </w:rPr>
+        <w:t>. A ação do despejo de ração</w:t>
+      </w:r>
+      <w:r>
+        <w:rPr>
+          <w:rFonts w:ascii="Arial" w:hAnsi="Arial" w:cs="Arial"/>
+          <w:sz w:val="24"/>
+          <w:szCs w:val="24"/>
+        </w:rPr>
+        <w:t xml:space="preserve"> </w:t>
+      </w:r>
+      <w:r>
+        <w:rPr>
+          <w:rFonts w:ascii="Arial" w:hAnsi="Arial" w:cs="Arial"/>
+          <w:sz w:val="24"/>
+          <w:szCs w:val="24"/>
+        </w:rPr>
+        <w:t xml:space="preserve">poderá ser </w:t>
+      </w:r>
+      <w:r>
+        <w:rPr>
+          <w:rFonts w:ascii="Arial" w:hAnsi="Arial" w:cs="Arial"/>
+          <w:sz w:val="24"/>
+          <w:szCs w:val="24"/>
+        </w:rPr>
+        <w:t>baseada na quantidade presente no pote (real-time)</w:t>
+      </w:r>
+      <w:r>
+        <w:rPr>
+          <w:rFonts w:ascii="Arial" w:hAnsi="Arial" w:cs="Arial"/>
+          <w:sz w:val="24"/>
+          <w:szCs w:val="24"/>
+        </w:rPr>
+        <w:t>, ou comando direto/agendado pelo usuário</w:t>
+      </w:r>
+      <w:r>
+        <w:rPr>
+          <w:rFonts w:ascii="Arial" w:hAnsi="Arial" w:cs="Arial"/>
+          <w:sz w:val="24"/>
+          <w:szCs w:val="24"/>
+        </w:rPr>
+        <w:t xml:space="preserve"> de acordo com a configuração do aplicativo</w:t>
+      </w:r>
+      <w:r>
+        <w:rPr>
+          <w:rFonts w:ascii="Arial" w:hAnsi="Arial" w:cs="Arial"/>
+          <w:sz w:val="24"/>
+          <w:szCs w:val="24"/>
+        </w:rPr>
+        <w:t>.</w:t>
+      </w:r>
+    </w:p>
+    <w:p>
+      <w:pPr>
+        <w:pStyle w:val="PargrafodaLista"/>
+        <w:numPr>
+          <w:ilvl w:val="0"/>
+          <w:numId w:val="1"/>
+        </w:numPr>
+        <w:spacing w:line="360" w:lineRule="auto"/>
+        <w:jc w:val="both"/>
+        <w:rPr>
+          <w:rFonts w:ascii="Arial" w:hAnsi="Arial" w:cs="Arial"/>
+          <w:sz w:val="24"/>
+          <w:szCs w:val="24"/>
+        </w:rPr>
+      </w:pPr>
+      <w:r>
+        <w:rPr>
+          <w:rFonts w:ascii="Arial" w:hAnsi="Arial" w:cs="Arial"/>
+          <w:sz w:val="24"/>
+          <w:szCs w:val="24"/>
+        </w:rPr>
+        <w:t>Identifica</w:t>
+      </w:r>
+      <w:r>
+        <w:rPr>
+          <w:rFonts w:ascii="Arial" w:hAnsi="Arial" w:cs="Arial"/>
+          <w:sz w:val="24"/>
+          <w:szCs w:val="24"/>
+        </w:rPr>
+        <w:t>r</w:t>
+      </w:r>
+      <w:r>
+        <w:rPr>
+          <w:rFonts w:ascii="Arial" w:hAnsi="Arial" w:cs="Arial"/>
+          <w:sz w:val="24"/>
+          <w:szCs w:val="24"/>
+        </w:rPr>
+        <w:t xml:space="preserve"> </w:t>
+      </w:r>
+      <w:r>
+        <w:rPr>
+          <w:rFonts w:ascii="Arial" w:hAnsi="Arial" w:cs="Arial"/>
+          <w:sz w:val="24"/>
+          <w:szCs w:val="24"/>
+        </w:rPr>
+        <w:t>o</w:t>
+      </w:r>
+      <w:r>
+        <w:rPr>
+          <w:rFonts w:ascii="Arial" w:hAnsi="Arial" w:cs="Arial"/>
+          <w:sz w:val="24"/>
+          <w:szCs w:val="24"/>
+        </w:rPr>
+        <w:t xml:space="preserve">s gatos, pelo sensor RFID baseando </w:t>
+      </w:r>
+      <w:r>
+        <w:rPr>
+          <w:rFonts w:ascii="Arial" w:hAnsi="Arial" w:cs="Arial"/>
+          <w:sz w:val="24"/>
+          <w:szCs w:val="24"/>
+        </w:rPr>
+        <w:t>em informações registradas no aplicativo.</w:t>
+      </w:r>
+      <w:r>
+        <w:rPr>
+          <w:rFonts w:ascii="Arial" w:hAnsi="Arial" w:cs="Arial"/>
+          <w:sz w:val="24"/>
+          <w:szCs w:val="24"/>
+        </w:rPr>
+        <w:t xml:space="preserve"> </w:t>
+      </w:r>
+    </w:p>
+    <w:p>
+      <w:pPr>
+        <w:pStyle w:val="PargrafodaLista"/>
+        <w:numPr>
+          <w:ilvl w:val="0"/>
+          <w:numId w:val="1"/>
+        </w:numPr>
+        <w:spacing w:line="360" w:lineRule="auto"/>
+        <w:jc w:val="both"/>
+        <w:rPr>
+          <w:rFonts w:ascii="Arial" w:hAnsi="Arial" w:cs="Arial"/>
+          <w:sz w:val="24"/>
+          <w:szCs w:val="24"/>
+        </w:rPr>
+      </w:pPr>
+      <w:r>
+        <w:rPr>
+          <w:rFonts w:ascii="Arial" w:hAnsi="Arial" w:cs="Arial"/>
+          <w:sz w:val="24"/>
+          <w:szCs w:val="24"/>
+        </w:rPr>
+        <w:t xml:space="preserve">Levantar </w:t>
+      </w:r>
+      <w:r>
+        <w:rPr>
+          <w:rFonts w:ascii="Arial" w:hAnsi="Arial" w:cs="Arial"/>
+          <w:sz w:val="24"/>
+          <w:szCs w:val="24"/>
+        </w:rPr>
+        <w:t>dados estatísticos da quantidade de ração consumida por cada gato</w:t>
+      </w:r>
+      <w:r>
+        <w:rPr>
+          <w:rFonts w:ascii="Arial" w:hAnsi="Arial" w:cs="Arial"/>
+          <w:sz w:val="24"/>
+          <w:szCs w:val="24"/>
+        </w:rPr>
+        <w:t>.</w:t>
+      </w:r>
+    </w:p>
+    <w:p>
+      <w:pPr>
+        <w:pStyle w:val="PargrafodaLista"/>
+        <w:numPr>
+          <w:ilvl w:val="0"/>
+          <w:numId w:val="1"/>
+        </w:numPr>
+        <w:spacing w:line="360" w:lineRule="auto"/>
+        <w:jc w:val="both"/>
+        <w:rPr>
+          <w:rFonts w:ascii="Arial" w:hAnsi="Arial" w:cs="Arial"/>
+          <w:sz w:val="24"/>
+          <w:szCs w:val="24"/>
+        </w:rPr>
+      </w:pPr>
+      <w:r>
+        <w:rPr>
+          <w:rFonts w:ascii="Arial" w:hAnsi="Arial" w:cs="Arial"/>
+          <w:sz w:val="24"/>
+          <w:szCs w:val="24"/>
+        </w:rPr>
+        <w:t>Medir o peso do gato através de uma balança instalada na frente do pote de raç</w:t>
+      </w:r>
+      <w:r>
+        <w:rPr>
+          <w:rFonts w:ascii="Arial" w:hAnsi="Arial" w:cs="Arial"/>
+          <w:sz w:val="24"/>
+          <w:szCs w:val="24"/>
+        </w:rPr>
+        <w:t>ão.</w:t>
+      </w:r>
+    </w:p>
+    <w:p>
+      <w:pPr>
+        <w:spacing w:line="360" w:lineRule="auto"/>
+        <w:ind w:left="360"/>
+        <w:jc w:val="both"/>
+        <w:rPr>
+          <w:rFonts w:ascii="Arial" w:hAnsi="Arial" w:cs="Arial"/>
+          <w:sz w:val="24"/>
+          <w:szCs w:val="24"/>
+        </w:rPr>
+      </w:pPr>
+      <w:r>
+        <w:rPr>
+          <w:rFonts w:ascii="Arial" w:hAnsi="Arial" w:cs="Arial"/>
+          <w:sz w:val="24"/>
+          <w:szCs w:val="24"/>
+        </w:rPr>
+        <w:t xml:space="preserve">A </w:t>
+      </w:r>
+      <w:r>
+        <w:rPr>
+          <w:rFonts w:ascii="Arial" w:hAnsi="Arial" w:cs="Arial"/>
+          <w:sz w:val="24"/>
+          <w:szCs w:val="24"/>
+        </w:rPr>
+        <w:t>quantidade de ração</w:t>
       </w:r>
       <w:r>
         <w:rPr>
@@ -1194,105 +1610,39 @@
           <w:sz w:val="24"/>
           <w:szCs w:val="24"/>
         </w:rPr>
-        <w:t xml:space="preserve"> que será instalado na parede onde o pote de ração estará instalado. Todos esses dados serão enviados por meio de </w:t>
-      </w:r>
-      <w:r>
-        <w:rPr>
-          <w:rFonts w:ascii="Arial" w:hAnsi="Arial" w:cs="Arial"/>
-          <w:i/>
-          <w:sz w:val="24"/>
-          <w:szCs w:val="24"/>
-        </w:rPr>
-        <w:t>MQTT</w:t>
-      </w:r>
-      <w:r>
-        <w:rPr>
-          <w:rFonts w:ascii="Arial" w:hAnsi="Arial" w:cs="Arial"/>
-          <w:sz w:val="24"/>
-          <w:szCs w:val="24"/>
-        </w:rPr>
-        <w:t xml:space="preserve"> para um aplicativo que irá monitorar e tratar esses dados e caso necessário irá enviar notificações. Essas notificações serão de</w:t>
-      </w:r>
-      <w:r>
-        <w:rPr>
-          <w:rFonts w:ascii="Arial" w:hAnsi="Arial" w:cs="Arial"/>
-          <w:sz w:val="24"/>
-          <w:szCs w:val="24"/>
-        </w:rPr>
-        <w:t xml:space="preserve">: </w:t>
-      </w:r>
-      <w:r>
-        <w:rPr>
-          <w:rFonts w:ascii="Arial" w:hAnsi="Arial" w:cs="Arial"/>
-          <w:sz w:val="24"/>
-          <w:szCs w:val="24"/>
-        </w:rPr>
-        <w:t>Frequência</w:t>
-      </w:r>
-      <w:r>
-        <w:rPr>
-          <w:rFonts w:ascii="Arial" w:hAnsi="Arial" w:cs="Arial"/>
-          <w:sz w:val="24"/>
-          <w:szCs w:val="24"/>
-        </w:rPr>
-        <w:t xml:space="preserve"> </w:t>
-      </w:r>
-      <w:r>
-        <w:rPr>
-          <w:rFonts w:ascii="Arial" w:hAnsi="Arial" w:cs="Arial"/>
-          <w:sz w:val="24"/>
-          <w:szCs w:val="24"/>
-        </w:rPr>
-        <w:t>cardíac</w:t>
-      </w:r>
-      <w:r>
-        <w:rPr>
-          <w:rFonts w:ascii="Arial" w:hAnsi="Arial" w:cs="Arial"/>
-          <w:sz w:val="24"/>
-          <w:szCs w:val="24"/>
-        </w:rPr>
-        <w:t>a</w:t>
-      </w:r>
-      <w:r>
-        <w:rPr>
-          <w:rFonts w:ascii="Arial" w:hAnsi="Arial" w:cs="Arial"/>
-          <w:sz w:val="24"/>
-          <w:szCs w:val="24"/>
-        </w:rPr>
-        <w:t xml:space="preserve"> </w:t>
-      </w:r>
-      <w:r>
-        <w:rPr>
-          <w:rFonts w:ascii="Arial" w:hAnsi="Arial" w:cs="Arial"/>
-          <w:sz w:val="24"/>
-          <w:szCs w:val="24"/>
-        </w:rPr>
-        <w:t xml:space="preserve">quando em excesso, </w:t>
-      </w:r>
-      <w:r>
-        <w:rPr>
-          <w:rFonts w:ascii="Arial" w:hAnsi="Arial" w:cs="Arial"/>
-          <w:sz w:val="24"/>
-          <w:szCs w:val="24"/>
-        </w:rPr>
-        <w:t>falta d</w:t>
-      </w:r>
-      <w:r>
-        <w:rPr>
-          <w:rFonts w:ascii="Arial" w:hAnsi="Arial" w:cs="Arial"/>
-          <w:sz w:val="24"/>
-          <w:szCs w:val="24"/>
-        </w:rPr>
-        <w:t xml:space="preserve">e ração nos potes, excesso de peso dos gatos. O aplicativo guardará dados de histórico sobre os gatos que deverão ser cadastrados no aplicativo de acordo com a sua identificação </w:t>
-      </w:r>
-      <w:r>
-        <w:rPr>
-          <w:rFonts w:ascii="Arial" w:hAnsi="Arial" w:cs="Arial"/>
-          <w:i/>
-          <w:sz w:val="24"/>
-          <w:szCs w:val="24"/>
-        </w:rPr>
-        <w:t>RFID</w:t>
+        <w:t xml:space="preserve"> que será instalado na parede onde o pote de ração estará instalado. </w:t>
+      </w:r>
+      <w:r>
+        <w:rPr>
+          <w:rFonts w:ascii="Arial" w:hAnsi="Arial" w:cs="Arial"/>
+          <w:sz w:val="24"/>
+          <w:szCs w:val="24"/>
+        </w:rPr>
+        <w:t>O acionamento do pote de ração poderá ser acionado de duas formas: De forma agendada no aplicativo</w:t>
+      </w:r>
+      <w:r>
+        <w:rPr>
+          <w:rFonts w:ascii="Arial" w:hAnsi="Arial" w:cs="Arial"/>
+          <w:sz w:val="24"/>
+          <w:szCs w:val="24"/>
+        </w:rPr>
+        <w:t xml:space="preserve">, </w:t>
+      </w:r>
+      <w:r>
+        <w:rPr>
+          <w:rFonts w:ascii="Arial" w:hAnsi="Arial" w:cs="Arial"/>
+          <w:sz w:val="24"/>
+          <w:szCs w:val="24"/>
+        </w:rPr>
+        <w:t>acionamento por comando de voz</w:t>
+      </w:r>
+      <w:r>
+        <w:rPr>
+          <w:rFonts w:ascii="Arial" w:hAnsi="Arial" w:cs="Arial"/>
+          <w:sz w:val="24"/>
+          <w:szCs w:val="24"/>
+        </w:rPr>
+        <w:t xml:space="preserve"> ou baseado na quantidade de ração no pote</w:t>
       </w:r>
       <w:r>
         <w:rPr>
@@ -1320,37 +1670,27 @@
           <w:sz w:val="24"/>
           <w:szCs w:val="24"/>
         </w:rPr>
-        <w:t>Palavras-chave</w:t>
-      </w:r>
-      <w:r>
-        <w:rPr>
-          <w:rFonts w:ascii="Arial" w:hAnsi="Arial" w:cs="Arial"/>
-          <w:b/>
-          <w:sz w:val="24"/>
-          <w:szCs w:val="24"/>
-        </w:rPr>
-        <w:t>:</w:t>
-      </w:r>
-      <w:r>
-        <w:rPr>
-          <w:rFonts w:ascii="Arial" w:hAnsi="Arial" w:cs="Arial"/>
-          <w:b/>
-          <w:sz w:val="24"/>
-          <w:szCs w:val="24"/>
-        </w:rPr>
-        <w:t xml:space="preserve"> </w:t>
-      </w:r>
-      <w:r>
-        <w:rPr>
-          <w:rFonts w:ascii="Arial" w:hAnsi="Arial" w:cs="Arial"/>
-          <w:sz w:val="24"/>
-          <w:szCs w:val="24"/>
-        </w:rPr>
-        <w:t>MQTT, Gatos, Saúde, RFID, Strain Gauge, frequência cardíaca.</w:t>
+        <w:t xml:space="preserve">Palavras-chave: </w:t>
+      </w:r>
+      <w:r>
+        <w:rPr>
+          <w:rFonts w:ascii="Arial" w:hAnsi="Arial" w:cs="Arial"/>
+          <w:sz w:val="24"/>
+          <w:szCs w:val="24"/>
+        </w:rPr>
+        <w:t xml:space="preserve">MQTT, Gatos, RFID, Strain Gauge, </w:t>
+      </w:r>
+      <w:r>
+        <w:rPr>
+          <w:rFonts w:ascii="Arial" w:hAnsi="Arial" w:cs="Arial"/>
+          <w:sz w:val="24"/>
+          <w:szCs w:val="24"/>
+        </w:rPr>
+        <w:t>reconhecimento de voz.</w:t>
       </w:r>
     </w:p>
     <w:sectPr>
-      <w:headerReference w:type="default" r:id="rId7"/>
+      <w:headerReference w:type="default" r:id="rId8"/>
       <w:pgSz w:w="11906" w:h="16838"/>
       <w:pgMar w:top="1701" w:right="1134" w:bottom="1134" w:left="1701" w:header="709" w:footer="709" w:gutter="0"/>
       <w:cols w:space="708"/>
@@ -1418,6 +1758,127 @@
     </w:pPr>
   </w:p>
 </w:hdr>
+</file>
+
+<file path=word/numbering.xml><?xml version="1.0" encoding="utf-8"?>
+<w:numbering xmlns:wpc="http://schemas.microsoft.com/office/word/2010/wordprocessingCanvas" xmlns:cx="http://schemas.microsoft.com/office/drawing/2014/chartex" xmlns:cx1="http://schemas.microsoft.com/office/drawing/2015/9/8/chartex" xmlns:cx2="http://schemas.microsoft.com/office/drawing/2015/10/21/chartex" xmlns:cx3="http://schemas.microsoft.com/office/drawing/2016/5/9/chartex" xmlns:cx4="http://schemas.microsoft.com/office/drawing/2016/5/10/chartex" xmlns:cx5="http://schemas.microsoft.com/office/drawing/2016/5/11/chartex" xmlns:cx6="http://schemas.microsoft.com/office/drawing/2016/5/12/chartex" xmlns:cx7="http://schemas.microsoft.com/office/drawing/2016/5/13/chartex" xmlns:cx8="http://schemas.microsoft.com/office/drawing/2016/5/14/chartex" xmlns:mc="http://schemas.openxmlformats.org/markup-compatibility/2006" xmlns:aink="http://schemas.microsoft.com/office/drawing/2016/ink" xmlns:am3d="http://schemas.microsoft.com/office/drawing/2017/model3d" xmlns:o="urn:schemas-microsoft-com:office:office" xmlns:r="http://schemas.openxmlformats.org/officeDocument/2006/relationships" xmlns:m="http://schemas.openxmlformats.org/officeDocument/2006/math" xmlns:v="urn:schemas-microsoft-com:vml" xmlns:wp14="http://schemas.microsoft.com/office/word/2010/wordprocessingDrawing" xmlns:wp="http://schemas.openxmlformats.org/drawingml/2006/wordprocessingDrawing" xmlns:w10="urn:schemas-microsoft-com:office:word" xmlns:w="http://schemas.openxmlformats.org/wordprocessingml/2006/main" xmlns:w14="http://schemas.microsoft.com/office/word/2010/wordml" xmlns:w15="http://schemas.microsoft.com/office/word/2012/wordml" xmlns:w16cid="http://schemas.microsoft.com/office/word/2016/wordml/cid" xmlns:w16se="http://schemas.microsoft.com/office/word/2015/wordml/symex" xmlns:wpg="http://schemas.microsoft.com/office/word/2010/wordprocessingGroup" xmlns:wpi="http://schemas.microsoft.com/office/word/2010/wordprocessingInk" xmlns:wne="http://schemas.microsoft.com/office/word/2006/wordml" xmlns:wps="http://schemas.microsoft.com/office/word/2010/wordprocessingShape" mc:Ignorable="w14 w15 w16se w16cid wp14">
+  <w:abstractNum w:abstractNumId="0" w15:restartNumberingAfterBreak="0">
+    <w:nsid w:val="502026EB"/>
+    <w:multiLevelType w:val="hybridMultilevel"/>
+    <w:tmpl w:val="C9704A12"/>
+    <w:lvl w:ilvl="0" w:tplc="04160001">
+      <w:start w:val="1"/>
+      <w:numFmt w:val="bullet"/>
+      <w:lvlText w:val=""/>
+      <w:lvlJc w:val="left"/>
+      <w:pPr>
+        <w:ind w:left="720" w:hanging="360"/>
+      </w:pPr>
+      <w:rPr>
+        <w:rFonts w:ascii="Symbol" w:hAnsi="Symbol" w:hint="default"/>
+      </w:rPr>
+    </w:lvl>
+    <w:lvl w:ilvl="1" w:tplc="04160003" w:tentative="1">
+      <w:start w:val="1"/>
+      <w:numFmt w:val="bullet"/>
+      <w:lvlText w:val="o"/>
+      <w:lvlJc w:val="left"/>
+      <w:pPr>
+        <w:ind w:left="1440" w:hanging="360"/>
+      </w:pPr>
+      <w:rPr>
+        <w:rFonts w:ascii="Courier New" w:hAnsi="Courier New" w:cs="Courier New" w:hint="default"/>
+      </w:rPr>
+    </w:lvl>
+    <w:lvl w:ilvl="2" w:tplc="04160005" w:tentative="1">
+      <w:start w:val="1"/>
+      <w:numFmt w:val="bullet"/>
+      <w:lvlText w:val=""/>
+      <w:lvlJc w:val="left"/>
+      <w:pPr>
+        <w:ind w:left="2160" w:hanging="360"/>
+      </w:pPr>
+      <w:rPr>
+        <w:rFonts w:ascii="Wingdings" w:hAnsi="Wingdings" w:hint="default"/>
+      </w:rPr>
+    </w:lvl>
+    <w:lvl w:ilvl="3" w:tplc="04160001" w:tentative="1">
+      <w:start w:val="1"/>
+      <w:numFmt w:val="bullet"/>
+      <w:lvlText w:val=""/>
+      <w:lvlJc w:val="left"/>
+      <w:pPr>
+        <w:ind w:left="2880" w:hanging="360"/>
+      </w:pPr>
+      <w:rPr>
+        <w:rFonts w:ascii="Symbol" w:hAnsi="Symbol" w:hint="default"/>
+      </w:rPr>
+    </w:lvl>
+    <w:lvl w:ilvl="4" w:tplc="04160003" w:tentative="1">
+      <w:start w:val="1"/>
+      <w:numFmt w:val="bullet"/>
+      <w:lvlText w:val="o"/>
+      <w:lvlJc w:val="left"/>
+      <w:pPr>
+        <w:ind w:left="3600" w:hanging="360"/>
+      </w:pPr>
+      <w:rPr>
+        <w:rFonts w:ascii="Courier New" w:hAnsi="Courier New" w:cs="Courier New" w:hint="default"/>
+      </w:rPr>
+    </w:lvl>
+    <w:lvl w:ilvl="5" w:tplc="04160005" w:tentative="1">
+      <w:start w:val="1"/>
+      <w:numFmt w:val="bullet"/>
+      <w:lvlText w:val=""/>
+      <w:lvlJc w:val="left"/>
+      <w:pPr>
+        <w:ind w:left="4320" w:hanging="360"/>
+      </w:pPr>
+      <w:rPr>
+        <w:rFonts w:ascii="Wingdings" w:hAnsi="Wingdings" w:hint="default"/>
+      </w:rPr>
+    </w:lvl>
+    <w:lvl w:ilvl="6" w:tplc="04160001" w:tentative="1">
+      <w:start w:val="1"/>
+      <w:numFmt w:val="bullet"/>
+      <w:lvlText w:val=""/>
+      <w:lvlJc w:val="left"/>
+      <w:pPr>
+        <w:ind w:left="5040" w:hanging="360"/>
+      </w:pPr>
+      <w:rPr>
+        <w:rFonts w:ascii="Symbol" w:hAnsi="Symbol" w:hint="default"/>
+      </w:rPr>
+    </w:lvl>
+    <w:lvl w:ilvl="7" w:tplc="04160003" w:tentative="1">
+      <w:start w:val="1"/>
+      <w:numFmt w:val="bullet"/>
+      <w:lvlText w:val="o"/>
+      <w:lvlJc w:val="left"/>
+      <w:pPr>
+        <w:ind w:left="5760" w:hanging="360"/>
+      </w:pPr>
+      <w:rPr>
+        <w:rFonts w:ascii="Courier New" w:hAnsi="Courier New" w:cs="Courier New" w:hint="default"/>
+      </w:rPr>
+    </w:lvl>
+    <w:lvl w:ilvl="8" w:tplc="04160005" w:tentative="1">
+      <w:start w:val="1"/>
+      <w:numFmt w:val="bullet"/>
+      <w:lvlText w:val=""/>
+      <w:lvlJc w:val="left"/>
+      <w:pPr>
+        <w:ind w:left="6480" w:hanging="360"/>
+      </w:pPr>
+      <w:rPr>
+        <w:rFonts w:ascii="Wingdings" w:hAnsi="Wingdings" w:hint="default"/>
+      </w:rPr>
+    </w:lvl>
+  </w:abstractNum>
+  <w:num w:numId="1">
+    <w:abstractNumId w:val="0"/>
+  </w:num>
+</w:numbering>
 </file>
 
 <file path=word/styles.xml><?xml version="1.0" encoding="utf-8"?>
@@ -1938,6 +2399,17 @@
       <w:lang w:eastAsia="pt-BR"/>
     </w:rPr>
   </w:style>
+  <w:style w:type="paragraph" w:styleId="PargrafodaLista">
+    <w:name w:val="List Paragraph"/>
+    <w:basedOn w:val="Normal"/>
+    <w:uiPriority w:val="34"/>
+    <w:qFormat/>
+    <w:rsid w:val="001456BF"/>
+    <w:pPr>
+      <w:ind w:left="720"/>
+      <w:contextualSpacing/>
+    </w:pPr>
+  </w:style>
 </w:styles>
 </file>
 
@@ -2241,7 +2713,7 @@
 </file>
 
 <file path=customXml/itemProps1.xml><?xml version="1.0" encoding="utf-8"?>
-<ds:datastoreItem xmlns:ds="http://schemas.openxmlformats.org/officeDocument/2006/customXml" ds:itemID="{8F7449C4-70E0-4B4D-B69F-88AA62B87EAB}">
+<ds:datastoreItem xmlns:ds="http://schemas.openxmlformats.org/officeDocument/2006/customXml" ds:itemID="{809B0D5B-2465-4829-8CFF-B35C189ABEC6}">
   <ds:schemaRefs>
     <ds:schemaRef ds:uri="http://schemas.openxmlformats.org/officeDocument/2006/bibliography"/>
   </ds:schemaRefs>

</xml_diff>

<commit_message>
Versão 1 da introdução
</commit_message>
<xml_diff>
--- a/TCC_AllanRibeiro.docx
+++ b/TCC_AllanRibeiro.docx
@@ -1255,7 +1255,159 @@
           <w:sz w:val="24"/>
           <w:szCs w:val="24"/>
         </w:rPr>
-        <w:t>Muitos projetos de aut</w:t>
+        <w:t>Em uma curta pesquisa na internet pode-se encontrar projetos semelhantes ao apresentado nesse projeto. Um dos projetos encontrado</w:t>
+      </w:r>
+      <w:r>
+        <w:rPr>
+          <w:rFonts w:ascii="Arial" w:hAnsi="Arial" w:cs="Arial"/>
+          <w:sz w:val="24"/>
+          <w:szCs w:val="24"/>
+        </w:rPr>
+        <w:t xml:space="preserve">s, pode-se citar o </w:t>
+      </w:r>
+      <w:r>
+        <w:rPr>
+          <w:rFonts w:ascii="Arial" w:hAnsi="Arial" w:cs="Arial"/>
+          <w:sz w:val="24"/>
+          <w:szCs w:val="24"/>
+        </w:rPr>
+        <w:t>“</w:t>
+      </w:r>
+      <w:r>
+        <w:rPr>
+          <w:rFonts w:ascii="Arial" w:hAnsi="Arial" w:cs="Arial"/>
+          <w:sz w:val="24"/>
+          <w:szCs w:val="24"/>
+        </w:rPr>
+        <w:t>Alimentador automático para animais utilizando Arduino</w:t>
+      </w:r>
+      <w:r>
+        <w:rPr>
+          <w:rFonts w:ascii="Arial" w:hAnsi="Arial" w:cs="Arial"/>
+          <w:sz w:val="24"/>
+          <w:szCs w:val="24"/>
+        </w:rPr>
+        <w:t>”</w:t>
+      </w:r>
+      <w:r>
+        <w:rPr>
+          <w:rFonts w:ascii="Arial" w:hAnsi="Arial" w:cs="Arial"/>
+          <w:sz w:val="24"/>
+          <w:szCs w:val="24"/>
+        </w:rPr>
+        <w:t xml:space="preserve"> (SANTOS, 201</w:t>
+      </w:r>
+      <w:r>
+        <w:rPr>
+          <w:rFonts w:ascii="Arial" w:hAnsi="Arial" w:cs="Arial"/>
+          <w:sz w:val="24"/>
+          <w:szCs w:val="24"/>
+        </w:rPr>
+        <w:t>5</w:t>
+      </w:r>
+      <w:r>
+        <w:rPr>
+          <w:rFonts w:ascii="Arial" w:hAnsi="Arial" w:cs="Arial"/>
+          <w:sz w:val="24"/>
+          <w:szCs w:val="24"/>
+        </w:rPr>
+        <w:t>)</w:t>
+      </w:r>
+      <w:r>
+        <w:rPr>
+          <w:rFonts w:ascii="Arial" w:hAnsi="Arial" w:cs="Arial"/>
+          <w:sz w:val="24"/>
+          <w:szCs w:val="24"/>
+        </w:rPr>
+        <w:t xml:space="preserve">, este projeto é resumido em um dispositivo </w:t>
+      </w:r>
+      <w:r>
+        <w:rPr>
+          <w:rFonts w:ascii="Arial" w:hAnsi="Arial" w:cs="Arial"/>
+          <w:sz w:val="24"/>
+          <w:szCs w:val="24"/>
+        </w:rPr>
+        <w:t>despeja comida no pote de ração de forma agendada.</w:t>
+      </w:r>
+      <w:r>
+        <w:rPr>
+          <w:rFonts w:ascii="Arial" w:hAnsi="Arial" w:cs="Arial"/>
+          <w:sz w:val="24"/>
+          <w:szCs w:val="24"/>
+        </w:rPr>
+        <w:t xml:space="preserve"> </w:t>
+      </w:r>
+      <w:r>
+        <w:rPr>
+          <w:rFonts w:ascii="Arial" w:hAnsi="Arial" w:cs="Arial"/>
+          <w:sz w:val="24"/>
+          <w:szCs w:val="24"/>
+        </w:rPr>
+        <w:t>Já este outro projeto chamado “</w:t>
+      </w:r>
+      <w:r>
+        <w:rPr>
+          <w:rFonts w:ascii="Arial" w:hAnsi="Arial" w:cs="Arial"/>
+          <w:sz w:val="24"/>
+          <w:szCs w:val="24"/>
+        </w:rPr>
+        <w:t>A</w:t>
+      </w:r>
+      <w:r>
+        <w:rPr>
+          <w:rFonts w:ascii="Arial" w:hAnsi="Arial" w:cs="Arial"/>
+          <w:sz w:val="24"/>
+          <w:szCs w:val="24"/>
+        </w:rPr>
+        <w:t>limentador</w:t>
+      </w:r>
+      <w:r>
+        <w:rPr>
+          <w:rFonts w:ascii="Arial" w:hAnsi="Arial" w:cs="Arial"/>
+          <w:sz w:val="24"/>
+          <w:szCs w:val="24"/>
+        </w:rPr>
+        <w:t xml:space="preserve"> </w:t>
+      </w:r>
+      <w:r>
+        <w:rPr>
+          <w:rFonts w:ascii="Arial" w:hAnsi="Arial" w:cs="Arial"/>
+          <w:sz w:val="24"/>
+          <w:szCs w:val="24"/>
+        </w:rPr>
+        <w:t>automático</w:t>
+      </w:r>
+      <w:r>
+        <w:rPr>
+          <w:rFonts w:ascii="Arial" w:hAnsi="Arial" w:cs="Arial"/>
+          <w:sz w:val="24"/>
+          <w:szCs w:val="24"/>
+        </w:rPr>
+        <w:t xml:space="preserve"> </w:t>
+      </w:r>
+      <w:r>
+        <w:rPr>
+          <w:rFonts w:ascii="Arial" w:hAnsi="Arial" w:cs="Arial"/>
+          <w:sz w:val="24"/>
+          <w:szCs w:val="24"/>
+        </w:rPr>
+        <w:t>para</w:t>
+      </w:r>
+      <w:r>
+        <w:rPr>
+          <w:rFonts w:ascii="Arial" w:hAnsi="Arial" w:cs="Arial"/>
+          <w:sz w:val="24"/>
+          <w:szCs w:val="24"/>
+        </w:rPr>
+        <w:t xml:space="preserve"> </w:t>
+      </w:r>
+      <w:r>
+        <w:rPr>
+          <w:rFonts w:ascii="Arial" w:hAnsi="Arial" w:cs="Arial"/>
+          <w:sz w:val="24"/>
+          <w:szCs w:val="24"/>
+        </w:rPr>
+        <w:t>cachorro”(Raul, 2008), que é semelhante ao anterior, só que o projeto faz com que o alimentador seja autônomo, ou seja, sem interferência externa do usuário o alimentador iria se basear pela quantidade atual de alimento e água.</w:t>
       </w:r>
       <w:bookmarkStart w:id="0" w:name="_GoBack"/>
       <w:bookmarkEnd w:id="0"/>
@@ -1646,7 +1798,16 @@
           <w:sz w:val="24"/>
           <w:szCs w:val="24"/>
         </w:rPr>
-        <w:t>olocar ração” e o dispositivo irá despejar</w:t>
+        <w:t xml:space="preserve">olocar ração” e o dispositivo irá </w:t>
+      </w:r>
+      <w:r>
+        <w:rPr>
+          <w:rFonts w:ascii="Arial" w:hAnsi="Arial" w:cs="Arial"/>
+          <w:sz w:val="24"/>
+          <w:szCs w:val="24"/>
+        </w:rPr>
+        <w:lastRenderedPageBreak/>
+        <w:t>despejar</w:t>
       </w:r>
       <w:r>
         <w:rPr>
@@ -1854,16 +2015,7 @@
           <w:sz w:val="24"/>
           <w:szCs w:val="24"/>
         </w:rPr>
-        <w:t xml:space="preserve"> O </w:t>
-      </w:r>
-      <w:r>
-        <w:rPr>
-          <w:rFonts w:ascii="Arial" w:hAnsi="Arial" w:cs="Arial"/>
-          <w:sz w:val="24"/>
-          <w:szCs w:val="24"/>
-        </w:rPr>
-        <w:lastRenderedPageBreak/>
-        <w:t>aplicativo também gerará relatórios estatísticos (</w:t>
+        <w:t xml:space="preserve"> O aplicativo também gerará relatórios estatísticos (</w:t>
       </w:r>
       <w:r>
         <w:rPr>
@@ -4535,7 +4687,7 @@
 </file>
 
 <file path=customXml/itemProps1.xml><?xml version="1.0" encoding="utf-8"?>
-<ds:datastoreItem xmlns:ds="http://schemas.openxmlformats.org/officeDocument/2006/customXml" ds:itemID="{68199111-2BBE-491B-8932-40F2556C6D85}">
+<ds:datastoreItem xmlns:ds="http://schemas.openxmlformats.org/officeDocument/2006/customXml" ds:itemID="{D6965AF7-2FC9-4231-B551-0CFBFE118E7E}">
   <ds:schemaRefs>
     <ds:schemaRef ds:uri="http://schemas.openxmlformats.org/officeDocument/2006/bibliography"/>
   </ds:schemaRefs>

</xml_diff>